<commit_message>
Updated URS with new sprints
</commit_message>
<xml_diff>
--- a/Documentation and misc/Urs agile Phase.docx
+++ b/Documentation and misc/Urs agile Phase.docx
@@ -138,6 +138,13 @@
     </w:p>
     <w:sdt>
       <w:sdtPr>
+        <w:rPr>
+          <w:caps w:val="0"/>
+          <w:color w:val="auto"/>
+          <w:spacing w:val="0"/>
+          <w:sz w:val="20"/>
+          <w:szCs w:val="20"/>
+        </w:rPr>
         <w:id w:val="-1805073414"/>
         <w:docPartObj>
           <w:docPartGallery w:val="Table of Contents"/>
@@ -148,18 +155,13 @@
         <w:rPr>
           <w:b/>
           <w:bCs/>
-          <w:caps w:val="0"/>
           <w:noProof/>
-          <w:color w:val="auto"/>
-          <w:spacing w:val="0"/>
-          <w:sz w:val="20"/>
-          <w:szCs w:val="20"/>
         </w:rPr>
       </w:sdtEndPr>
       <w:sdtContent>
         <w:p>
           <w:pPr>
-            <w:pStyle w:val="TOCHeading"/>
+            <w:pStyle w:val="Titlucuprins"/>
           </w:pPr>
           <w:r>
             <w:t>Table of Contents</w:t>
@@ -167,12 +169,15 @@
         </w:p>
         <w:p>
           <w:pPr>
-            <w:pStyle w:val="TOC1"/>
+            <w:pStyle w:val="Cuprins1"/>
             <w:tabs>
               <w:tab w:val="right" w:leader="dot" w:pos="9350"/>
             </w:tabs>
             <w:rPr>
               <w:noProof/>
+              <w:sz w:val="22"/>
+              <w:szCs w:val="22"/>
+              <w:lang w:val="ro-RO" w:eastAsia="ro-RO"/>
             </w:rPr>
           </w:pPr>
           <w:r>
@@ -184,7 +189,7 @@
           <w:r>
             <w:fldChar w:fldCharType="separate"/>
           </w:r>
-          <w:hyperlink w:anchor="_Toc99896168" w:history="1">
+          <w:hyperlink w:anchor="_Toc100047734" w:history="1">
             <w:r>
               <w:rPr>
                 <w:rStyle w:val="Hyperlink"/>
@@ -212,7 +217,7 @@
                 <w:noProof/>
                 <w:webHidden/>
               </w:rPr>
-              <w:instrText xml:space="preserve"> PAGEREF _Toc99896168 \h </w:instrText>
+              <w:instrText xml:space="preserve"> PAGEREF _Toc100047734 \h </w:instrText>
             </w:r>
             <w:r>
               <w:rPr>
@@ -245,15 +250,18 @@
         </w:p>
         <w:p>
           <w:pPr>
-            <w:pStyle w:val="TOC3"/>
+            <w:pStyle w:val="Cuprins3"/>
             <w:tabs>
               <w:tab w:val="right" w:leader="dot" w:pos="9350"/>
             </w:tabs>
             <w:rPr>
               <w:noProof/>
+              <w:sz w:val="22"/>
+              <w:szCs w:val="22"/>
+              <w:lang w:val="ro-RO" w:eastAsia="ro-RO"/>
             </w:rPr>
           </w:pPr>
-          <w:hyperlink w:anchor="_Toc99896169" w:history="1">
+          <w:hyperlink w:anchor="_Toc100047735" w:history="1">
             <w:r>
               <w:rPr>
                 <w:rStyle w:val="Hyperlink"/>
@@ -263,7 +271,7 @@
                 <w:spacing w:val="15"/>
                 <w:lang w:val="en-US"/>
               </w:rPr>
-              <w:t>User Interface</w:t>
+              <w:t>Non-functional requirements</w:t>
             </w:r>
             <w:r>
               <w:rPr>
@@ -284,7 +292,7 @@
                 <w:noProof/>
                 <w:webHidden/>
               </w:rPr>
-              <w:instrText xml:space="preserve"> PAGEREF _Toc99896169 \h </w:instrText>
+              <w:instrText xml:space="preserve"> PAGEREF _Toc100047735 \h </w:instrText>
             </w:r>
             <w:r>
               <w:rPr>
@@ -317,15 +325,18 @@
         </w:p>
         <w:p>
           <w:pPr>
-            <w:pStyle w:val="TOC3"/>
+            <w:pStyle w:val="Cuprins3"/>
             <w:tabs>
               <w:tab w:val="right" w:leader="dot" w:pos="9350"/>
             </w:tabs>
             <w:rPr>
               <w:noProof/>
+              <w:sz w:val="22"/>
+              <w:szCs w:val="22"/>
+              <w:lang w:val="ro-RO" w:eastAsia="ro-RO"/>
             </w:rPr>
           </w:pPr>
-          <w:hyperlink w:anchor="_Toc99896170" w:history="1">
+          <w:hyperlink w:anchor="_Toc100047736" w:history="1">
             <w:r>
               <w:rPr>
                 <w:rStyle w:val="Hyperlink"/>
@@ -335,7 +346,7 @@
                 <w:spacing w:val="15"/>
                 <w:lang w:val="en-US"/>
               </w:rPr>
-              <w:t>Employees</w:t>
+              <w:t>functional requirements</w:t>
             </w:r>
             <w:r>
               <w:rPr>
@@ -356,7 +367,7 @@
                 <w:noProof/>
                 <w:webHidden/>
               </w:rPr>
-              <w:instrText xml:space="preserve"> PAGEREF _Toc99896170 \h </w:instrText>
+              <w:instrText xml:space="preserve"> PAGEREF _Toc100047736 \h </w:instrText>
             </w:r>
             <w:r>
               <w:rPr>
@@ -376,7 +387,448 @@
                 <w:noProof/>
                 <w:webHidden/>
               </w:rPr>
-              <w:t>2</w:t>
+              <w:t>3</w:t>
+            </w:r>
+            <w:r>
+              <w:rPr>
+                <w:noProof/>
+                <w:webHidden/>
+              </w:rPr>
+              <w:fldChar w:fldCharType="end"/>
+            </w:r>
+          </w:hyperlink>
+        </w:p>
+        <w:p>
+          <w:pPr>
+            <w:pStyle w:val="Cuprins1"/>
+            <w:tabs>
+              <w:tab w:val="right" w:leader="dot" w:pos="9350"/>
+            </w:tabs>
+            <w:rPr>
+              <w:noProof/>
+              <w:sz w:val="22"/>
+              <w:szCs w:val="22"/>
+              <w:lang w:val="ro-RO" w:eastAsia="ro-RO"/>
+            </w:rPr>
+          </w:pPr>
+          <w:hyperlink w:anchor="_Toc100047737" w:history="1">
+            <w:r>
+              <w:rPr>
+                <w:rStyle w:val="Hyperlink"/>
+                <w:noProof/>
+                <w:lang w:val="en-US"/>
+              </w:rPr>
+              <w:t>Sprint 2 (Week 10 – 12)</w:t>
+            </w:r>
+            <w:r>
+              <w:rPr>
+                <w:noProof/>
+                <w:webHidden/>
+              </w:rPr>
+              <w:tab/>
+            </w:r>
+            <w:r>
+              <w:rPr>
+                <w:noProof/>
+                <w:webHidden/>
+              </w:rPr>
+              <w:fldChar w:fldCharType="begin"/>
+            </w:r>
+            <w:r>
+              <w:rPr>
+                <w:noProof/>
+                <w:webHidden/>
+              </w:rPr>
+              <w:instrText xml:space="preserve"> PAGEREF _Toc100047737 \h </w:instrText>
+            </w:r>
+            <w:r>
+              <w:rPr>
+                <w:noProof/>
+                <w:webHidden/>
+              </w:rPr>
+            </w:r>
+            <w:r>
+              <w:rPr>
+                <w:noProof/>
+                <w:webHidden/>
+              </w:rPr>
+              <w:fldChar w:fldCharType="separate"/>
+            </w:r>
+            <w:r>
+              <w:rPr>
+                <w:noProof/>
+                <w:webHidden/>
+              </w:rPr>
+              <w:t>3</w:t>
+            </w:r>
+            <w:r>
+              <w:rPr>
+                <w:noProof/>
+                <w:webHidden/>
+              </w:rPr>
+              <w:fldChar w:fldCharType="end"/>
+            </w:r>
+          </w:hyperlink>
+        </w:p>
+        <w:p>
+          <w:pPr>
+            <w:pStyle w:val="Cuprins3"/>
+            <w:tabs>
+              <w:tab w:val="right" w:leader="dot" w:pos="9350"/>
+            </w:tabs>
+            <w:rPr>
+              <w:noProof/>
+              <w:sz w:val="22"/>
+              <w:szCs w:val="22"/>
+              <w:lang w:val="ro-RO" w:eastAsia="ro-RO"/>
+            </w:rPr>
+          </w:pPr>
+          <w:hyperlink w:anchor="_Toc100047738" w:history="1">
+            <w:r>
+              <w:rPr>
+                <w:rStyle w:val="Hyperlink"/>
+                <w:rFonts w:ascii="Calibri" w:eastAsia="Times New Roman" w:hAnsi="Calibri" w:cs="Times New Roman"/>
+                <w:caps/>
+                <w:noProof/>
+                <w:spacing w:val="15"/>
+                <w:lang w:val="en-US"/>
+              </w:rPr>
+              <w:t>Non-functional requirements</w:t>
+            </w:r>
+            <w:r>
+              <w:rPr>
+                <w:noProof/>
+                <w:webHidden/>
+              </w:rPr>
+              <w:tab/>
+            </w:r>
+            <w:r>
+              <w:rPr>
+                <w:noProof/>
+                <w:webHidden/>
+              </w:rPr>
+              <w:fldChar w:fldCharType="begin"/>
+            </w:r>
+            <w:r>
+              <w:rPr>
+                <w:noProof/>
+                <w:webHidden/>
+              </w:rPr>
+              <w:instrText xml:space="preserve"> PAGEREF _Toc100047738 \h </w:instrText>
+            </w:r>
+            <w:r>
+              <w:rPr>
+                <w:noProof/>
+                <w:webHidden/>
+              </w:rPr>
+            </w:r>
+            <w:r>
+              <w:rPr>
+                <w:noProof/>
+                <w:webHidden/>
+              </w:rPr>
+              <w:fldChar w:fldCharType="separate"/>
+            </w:r>
+            <w:r>
+              <w:rPr>
+                <w:noProof/>
+                <w:webHidden/>
+              </w:rPr>
+              <w:t>3</w:t>
+            </w:r>
+            <w:r>
+              <w:rPr>
+                <w:noProof/>
+                <w:webHidden/>
+              </w:rPr>
+              <w:fldChar w:fldCharType="end"/>
+            </w:r>
+          </w:hyperlink>
+        </w:p>
+        <w:p>
+          <w:pPr>
+            <w:pStyle w:val="Cuprins3"/>
+            <w:tabs>
+              <w:tab w:val="right" w:leader="dot" w:pos="9350"/>
+            </w:tabs>
+            <w:rPr>
+              <w:noProof/>
+              <w:sz w:val="22"/>
+              <w:szCs w:val="22"/>
+              <w:lang w:val="ro-RO" w:eastAsia="ro-RO"/>
+            </w:rPr>
+          </w:pPr>
+          <w:hyperlink w:anchor="_Toc100047739" w:history="1">
+            <w:r>
+              <w:rPr>
+                <w:rStyle w:val="Hyperlink"/>
+                <w:rFonts w:ascii="Calibri" w:eastAsia="Times New Roman" w:hAnsi="Calibri" w:cs="Times New Roman"/>
+                <w:caps/>
+                <w:noProof/>
+                <w:spacing w:val="15"/>
+                <w:lang w:val="en-US"/>
+              </w:rPr>
+              <w:t>functional requirements</w:t>
+            </w:r>
+            <w:r>
+              <w:rPr>
+                <w:noProof/>
+                <w:webHidden/>
+              </w:rPr>
+              <w:tab/>
+            </w:r>
+            <w:r>
+              <w:rPr>
+                <w:noProof/>
+                <w:webHidden/>
+              </w:rPr>
+              <w:fldChar w:fldCharType="begin"/>
+            </w:r>
+            <w:r>
+              <w:rPr>
+                <w:noProof/>
+                <w:webHidden/>
+              </w:rPr>
+              <w:instrText xml:space="preserve"> PAGEREF _Toc100047739 \h </w:instrText>
+            </w:r>
+            <w:r>
+              <w:rPr>
+                <w:noProof/>
+                <w:webHidden/>
+              </w:rPr>
+            </w:r>
+            <w:r>
+              <w:rPr>
+                <w:noProof/>
+                <w:webHidden/>
+              </w:rPr>
+              <w:fldChar w:fldCharType="separate"/>
+            </w:r>
+            <w:r>
+              <w:rPr>
+                <w:noProof/>
+                <w:webHidden/>
+              </w:rPr>
+              <w:t>3</w:t>
+            </w:r>
+            <w:r>
+              <w:rPr>
+                <w:noProof/>
+                <w:webHidden/>
+              </w:rPr>
+              <w:fldChar w:fldCharType="end"/>
+            </w:r>
+          </w:hyperlink>
+        </w:p>
+        <w:p>
+          <w:pPr>
+            <w:pStyle w:val="Cuprins1"/>
+            <w:tabs>
+              <w:tab w:val="right" w:leader="dot" w:pos="9350"/>
+            </w:tabs>
+            <w:rPr>
+              <w:noProof/>
+              <w:sz w:val="22"/>
+              <w:szCs w:val="22"/>
+              <w:lang w:val="ro-RO" w:eastAsia="ro-RO"/>
+            </w:rPr>
+          </w:pPr>
+          <w:hyperlink w:anchor="_Toc100047740" w:history="1">
+            <w:r>
+              <w:rPr>
+                <w:rStyle w:val="Hyperlink"/>
+                <w:noProof/>
+                <w:lang w:val="en-US"/>
+              </w:rPr>
+              <w:t>Sprint 3 (Week 13 – 15)</w:t>
+            </w:r>
+            <w:r>
+              <w:rPr>
+                <w:noProof/>
+                <w:webHidden/>
+              </w:rPr>
+              <w:tab/>
+            </w:r>
+            <w:r>
+              <w:rPr>
+                <w:noProof/>
+                <w:webHidden/>
+              </w:rPr>
+              <w:fldChar w:fldCharType="begin"/>
+            </w:r>
+            <w:r>
+              <w:rPr>
+                <w:noProof/>
+                <w:webHidden/>
+              </w:rPr>
+              <w:instrText xml:space="preserve"> PAGEREF _Toc100047740 \h </w:instrText>
+            </w:r>
+            <w:r>
+              <w:rPr>
+                <w:noProof/>
+                <w:webHidden/>
+              </w:rPr>
+            </w:r>
+            <w:r>
+              <w:rPr>
+                <w:noProof/>
+                <w:webHidden/>
+              </w:rPr>
+              <w:fldChar w:fldCharType="separate"/>
+            </w:r>
+            <w:r>
+              <w:rPr>
+                <w:noProof/>
+                <w:webHidden/>
+              </w:rPr>
+              <w:t>3</w:t>
+            </w:r>
+            <w:r>
+              <w:rPr>
+                <w:noProof/>
+                <w:webHidden/>
+              </w:rPr>
+              <w:fldChar w:fldCharType="end"/>
+            </w:r>
+          </w:hyperlink>
+        </w:p>
+        <w:p>
+          <w:pPr>
+            <w:pStyle w:val="Cuprins3"/>
+            <w:tabs>
+              <w:tab w:val="right" w:leader="dot" w:pos="9350"/>
+            </w:tabs>
+            <w:rPr>
+              <w:noProof/>
+              <w:sz w:val="22"/>
+              <w:szCs w:val="22"/>
+              <w:lang w:val="ro-RO" w:eastAsia="ro-RO"/>
+            </w:rPr>
+          </w:pPr>
+          <w:hyperlink w:anchor="_Toc100047741" w:history="1">
+            <w:r>
+              <w:rPr>
+                <w:rStyle w:val="Hyperlink"/>
+                <w:rFonts w:ascii="Calibri" w:eastAsia="Times New Roman" w:hAnsi="Calibri" w:cs="Times New Roman"/>
+                <w:caps/>
+                <w:noProof/>
+                <w:spacing w:val="15"/>
+                <w:lang w:val="en-US"/>
+              </w:rPr>
+              <w:t>functional requirements</w:t>
+            </w:r>
+            <w:r>
+              <w:rPr>
+                <w:noProof/>
+                <w:webHidden/>
+              </w:rPr>
+              <w:tab/>
+            </w:r>
+            <w:r>
+              <w:rPr>
+                <w:noProof/>
+                <w:webHidden/>
+              </w:rPr>
+              <w:fldChar w:fldCharType="begin"/>
+            </w:r>
+            <w:r>
+              <w:rPr>
+                <w:noProof/>
+                <w:webHidden/>
+              </w:rPr>
+              <w:instrText xml:space="preserve"> PAGEREF _Toc100047741 \h </w:instrText>
+            </w:r>
+            <w:r>
+              <w:rPr>
+                <w:noProof/>
+                <w:webHidden/>
+              </w:rPr>
+            </w:r>
+            <w:r>
+              <w:rPr>
+                <w:noProof/>
+                <w:webHidden/>
+              </w:rPr>
+              <w:fldChar w:fldCharType="separate"/>
+            </w:r>
+            <w:r>
+              <w:rPr>
+                <w:noProof/>
+                <w:webHidden/>
+              </w:rPr>
+              <w:t>3</w:t>
+            </w:r>
+            <w:r>
+              <w:rPr>
+                <w:noProof/>
+                <w:webHidden/>
+              </w:rPr>
+              <w:fldChar w:fldCharType="end"/>
+            </w:r>
+          </w:hyperlink>
+        </w:p>
+        <w:p>
+          <w:pPr>
+            <w:pStyle w:val="Cuprins1"/>
+            <w:tabs>
+              <w:tab w:val="right" w:leader="dot" w:pos="9350"/>
+            </w:tabs>
+            <w:rPr>
+              <w:noProof/>
+              <w:sz w:val="22"/>
+              <w:szCs w:val="22"/>
+              <w:lang w:val="ro-RO" w:eastAsia="ro-RO"/>
+            </w:rPr>
+          </w:pPr>
+          <w:hyperlink w:anchor="_Toc100047742" w:history="1">
+            <w:r>
+              <w:rPr>
+                <w:rStyle w:val="Hyperlink"/>
+                <w:noProof/>
+                <w:lang w:val="en-US"/>
+              </w:rPr>
+              <w:t>Sprint 4 (Week 16 – 18)</w:t>
+            </w:r>
+            <w:r>
+              <w:rPr>
+                <w:noProof/>
+                <w:webHidden/>
+              </w:rPr>
+              <w:tab/>
+            </w:r>
+            <w:r>
+              <w:rPr>
+                <w:noProof/>
+                <w:webHidden/>
+              </w:rPr>
+              <w:fldChar w:fldCharType="begin"/>
+            </w:r>
+            <w:r>
+              <w:rPr>
+                <w:noProof/>
+                <w:webHidden/>
+              </w:rPr>
+              <w:instrText xml:space="preserve"> PAGEREF _Toc100047742 \h </w:instrText>
+            </w:r>
+            <w:r>
+              <w:rPr>
+                <w:noProof/>
+                <w:webHidden/>
+              </w:rPr>
+            </w:r>
+            <w:r>
+              <w:rPr>
+                <w:noProof/>
+                <w:webHidden/>
+              </w:rPr>
+              <w:fldChar w:fldCharType="separate"/>
+            </w:r>
+            <w:r>
+              <w:rPr>
+                <w:noProof/>
+                <w:webHidden/>
+              </w:rPr>
+              <w:t>4</w:t>
             </w:r>
             <w:r>
               <w:rPr>
@@ -415,7 +867,7 @@
     </w:p>
     <w:p>
       <w:pPr>
-        <w:pStyle w:val="TOCHeading"/>
+        <w:pStyle w:val="Titlucuprins"/>
       </w:pPr>
       <w:bookmarkStart w:id="0" w:name="_Toc97540595"/>
       <w:r>
@@ -587,7 +1039,7 @@
     </w:p>
     <w:p>
       <w:pPr>
-        <w:pStyle w:val="TOCHeading"/>
+        <w:pStyle w:val="Titlucuprins"/>
       </w:pPr>
       <w:bookmarkStart w:id="1" w:name="_Toc97540596"/>
       <w:r>
@@ -800,12 +1252,12 @@
     </w:p>
     <w:p>
       <w:pPr>
-        <w:pStyle w:val="Heading1"/>
-        <w:rPr>
-          <w:lang w:val="en-US"/>
-        </w:rPr>
-      </w:pPr>
-      <w:bookmarkStart w:id="2" w:name="_Toc99896168"/>
+        <w:pStyle w:val="Titlu1"/>
+        <w:rPr>
+          <w:lang w:val="en-US"/>
+        </w:rPr>
+      </w:pPr>
+      <w:bookmarkStart w:id="2" w:name="_Toc100047734"/>
       <w:r>
         <w:rPr>
           <w:lang w:val="en-US"/>
@@ -901,7 +1353,7 @@
           <w:lang w:val="en-US"/>
         </w:rPr>
       </w:pPr>
-      <w:bookmarkStart w:id="3" w:name="_Toc99896169"/>
+      <w:bookmarkStart w:id="3" w:name="_Toc100047735"/>
       <w:r>
         <w:rPr>
           <w:rFonts w:ascii="Calibri" w:eastAsia="Times New Roman" w:hAnsi="Calibri" w:cs="Times New Roman"/>
@@ -910,7 +1362,7 @@
           <w:spacing w:val="15"/>
           <w:lang w:val="en-US"/>
         </w:rPr>
-        <w:t>User Interface</w:t>
+        <w:t>Non-functional requirements</w:t>
       </w:r>
       <w:bookmarkEnd w:id="3"/>
     </w:p>
@@ -923,7 +1375,7 @@
     </w:p>
     <w:p>
       <w:pPr>
-        <w:pStyle w:val="ListParagraph"/>
+        <w:pStyle w:val="Listparagraf"/>
         <w:numPr>
           <w:ilvl w:val="0"/>
           <w:numId w:val="1"/>
@@ -932,38 +1384,30 @@
           <w:lang w:val="en-US"/>
         </w:rPr>
       </w:pPr>
+      <w:r>
+        <w:rPr>
+          <w:lang w:val="en-US"/>
+        </w:rPr>
+        <w:t xml:space="preserve">NFR-01(M): Addition of </w:t>
+      </w:r>
       <w:proofErr w:type="spellStart"/>
       <w:r>
         <w:rPr>
           <w:lang w:val="en-US"/>
         </w:rPr>
-        <w:t>NFR</w:t>
+        <w:t>MediaBazaar</w:t>
       </w:r>
       <w:proofErr w:type="spellEnd"/>
       <w:r>
         <w:rPr>
           <w:lang w:val="en-US"/>
         </w:rPr>
-        <w:t xml:space="preserve">-01(M): Addition of </w:t>
-      </w:r>
-      <w:proofErr w:type="spellStart"/>
-      <w:r>
-        <w:rPr>
-          <w:lang w:val="en-US"/>
-        </w:rPr>
-        <w:t>MediaBazaar</w:t>
-      </w:r>
-      <w:proofErr w:type="spellEnd"/>
-      <w:r>
-        <w:rPr>
-          <w:lang w:val="en-US"/>
-        </w:rPr>
         <w:t xml:space="preserve"> logo inside of the application</w:t>
       </w:r>
     </w:p>
     <w:p>
       <w:pPr>
-        <w:pStyle w:val="ListParagraph"/>
+        <w:pStyle w:val="Listparagraf"/>
         <w:numPr>
           <w:ilvl w:val="0"/>
           <w:numId w:val="1"/>
@@ -972,24 +1416,16 @@
           <w:lang w:val="en-US"/>
         </w:rPr>
       </w:pPr>
-      <w:proofErr w:type="spellStart"/>
-      <w:r>
-        <w:rPr>
-          <w:lang w:val="en-US"/>
-        </w:rPr>
-        <w:t>NFR</w:t>
-      </w:r>
-      <w:proofErr w:type="spellEnd"/>
-      <w:r>
-        <w:rPr>
-          <w:lang w:val="en-US"/>
-        </w:rPr>
-        <w:t>-02(S): Certain Accounts can only see the buttons they can activate</w:t>
-      </w:r>
-    </w:p>
-    <w:p>
-      <w:pPr>
-        <w:pStyle w:val="ListParagraph"/>
+      <w:r>
+        <w:rPr>
+          <w:lang w:val="en-US"/>
+        </w:rPr>
+        <w:t>NFR-02(M): Bugfixes</w:t>
+      </w:r>
+    </w:p>
+    <w:p>
+      <w:pPr>
+        <w:pStyle w:val="Listparagraf"/>
         <w:numPr>
           <w:ilvl w:val="0"/>
           <w:numId w:val="1"/>
@@ -998,19 +1434,71 @@
           <w:lang w:val="en-US"/>
         </w:rPr>
       </w:pPr>
-      <w:proofErr w:type="spellStart"/>
-      <w:r>
-        <w:rPr>
-          <w:lang w:val="en-US"/>
-        </w:rPr>
-        <w:t>NFR</w:t>
-      </w:r>
-      <w:proofErr w:type="spellEnd"/>
-      <w:r>
-        <w:rPr>
-          <w:lang w:val="en-US"/>
-        </w:rPr>
-        <w:t xml:space="preserve">-03(C):  </w:t>
+      <w:r>
+        <w:rPr>
+          <w:lang w:val="en-US"/>
+        </w:rPr>
+        <w:t>NFR-03(S): Polishing of UI</w:t>
+      </w:r>
+    </w:p>
+    <w:p>
+      <w:pPr>
+        <w:pStyle w:val="Listparagraf"/>
+        <w:numPr>
+          <w:ilvl w:val="0"/>
+          <w:numId w:val="1"/>
+        </w:numPr>
+        <w:rPr>
+          <w:lang w:val="en-US"/>
+        </w:rPr>
+      </w:pPr>
+      <w:r>
+        <w:rPr>
+          <w:lang w:val="en-US"/>
+        </w:rPr>
+        <w:t>NFR-0</w:t>
+      </w:r>
+      <w:r>
+        <w:rPr>
+          <w:lang w:val="en-US"/>
+        </w:rPr>
+        <w:t>4</w:t>
+      </w:r>
+      <w:r>
+        <w:rPr>
+          <w:lang w:val="en-US"/>
+        </w:rPr>
+        <w:t>(S): Certain Accounts can only see the buttons they can activate</w:t>
+      </w:r>
+    </w:p>
+    <w:p>
+      <w:pPr>
+        <w:pStyle w:val="Listparagraf"/>
+        <w:numPr>
+          <w:ilvl w:val="0"/>
+          <w:numId w:val="1"/>
+        </w:numPr>
+        <w:rPr>
+          <w:lang w:val="en-US"/>
+        </w:rPr>
+      </w:pPr>
+      <w:r>
+        <w:rPr>
+          <w:lang w:val="en-US"/>
+        </w:rPr>
+        <w:t>NFR-0</w:t>
+      </w:r>
+      <w:r>
+        <w:rPr>
+          <w:lang w:val="en-US"/>
+        </w:rPr>
+        <w:t>5</w:t>
+      </w:r>
+      <w:r>
+        <w:rPr>
+          <w:lang w:val="en-US"/>
+        </w:rPr>
+        <w:t xml:space="preserve">(C):  </w:t>
       </w:r>
       <w:r>
         <w:rPr>
@@ -1018,6 +1506,14 @@
         </w:rPr>
         <w:t>Addition of a Clock in the application</w:t>
       </w:r>
+    </w:p>
+    <w:p>
+      <w:pPr>
+        <w:pStyle w:val="Listparagraf"/>
+        <w:rPr>
+          <w:lang w:val="en-US"/>
+        </w:rPr>
+      </w:pPr>
     </w:p>
     <w:p>
       <w:pPr>
@@ -1041,7 +1537,7 @@
           <w:lang w:val="en-US"/>
         </w:rPr>
       </w:pPr>
-      <w:bookmarkStart w:id="4" w:name="_Toc99896170"/>
+      <w:bookmarkStart w:id="4" w:name="_Toc100047736"/>
       <w:r>
         <w:rPr>
           <w:rFonts w:ascii="Calibri" w:eastAsia="Times New Roman" w:hAnsi="Calibri" w:cs="Times New Roman"/>
@@ -1050,7 +1546,7 @@
           <w:spacing w:val="15"/>
           <w:lang w:val="en-US"/>
         </w:rPr>
-        <w:t>Employees</w:t>
+        <w:t>functional requirements</w:t>
       </w:r>
       <w:bookmarkEnd w:id="4"/>
     </w:p>
@@ -1072,7 +1568,7 @@
     </w:p>
     <w:p>
       <w:pPr>
-        <w:pStyle w:val="ListParagraph"/>
+        <w:pStyle w:val="Listparagraf"/>
         <w:numPr>
           <w:ilvl w:val="0"/>
           <w:numId w:val="1"/>
@@ -1120,7 +1616,7 @@
     </w:p>
     <w:p>
       <w:pPr>
-        <w:pStyle w:val="ListParagraph"/>
+        <w:pStyle w:val="Listparagraf"/>
         <w:numPr>
           <w:ilvl w:val="0"/>
           <w:numId w:val="1"/>
@@ -1133,24 +1629,501 @@
         <w:rPr>
           <w:lang w:val="en-US"/>
         </w:rPr>
+        <w:t>FR-25(M): Certain departments cannot be deleted (e.g., Sales), as they are fundamental</w:t>
+      </w:r>
+    </w:p>
+    <w:p>
+      <w:pPr>
+        <w:jc w:val="center"/>
+        <w:rPr>
+          <w:b/>
+          <w:bCs/>
+          <w:color w:val="FF0000"/>
+          <w:sz w:val="28"/>
+          <w:szCs w:val="28"/>
+          <w:lang w:val="en-US"/>
+        </w:rPr>
+      </w:pPr>
+      <w:r>
+        <w:rPr>
+          <w:b/>
+          <w:bCs/>
+          <w:color w:val="FF0000"/>
+          <w:sz w:val="28"/>
+          <w:szCs w:val="28"/>
+          <w:lang w:val="en-US"/>
+        </w:rPr>
+        <w:t>Disclaimer: Everything documented past this point is yet uncertain and it up for debate/discussion</w:t>
+      </w:r>
+    </w:p>
+    <w:p>
+      <w:pPr>
+        <w:jc w:val="center"/>
+        <w:rPr>
+          <w:b/>
+          <w:bCs/>
+          <w:color w:val="FF0000"/>
+          <w:sz w:val="28"/>
+          <w:szCs w:val="28"/>
+          <w:lang w:val="en-US"/>
+        </w:rPr>
+      </w:pPr>
+    </w:p>
+    <w:p>
+      <w:pPr>
+        <w:pStyle w:val="Titlu1"/>
+        <w:rPr>
+          <w:lang w:val="en-US"/>
+        </w:rPr>
+      </w:pPr>
+      <w:bookmarkStart w:id="5" w:name="_Toc100047737"/>
+      <w:r>
+        <w:rPr>
+          <w:lang w:val="en-US"/>
+        </w:rPr>
+        <w:t xml:space="preserve">Sprint </w:t>
+      </w:r>
+      <w:r>
+        <w:rPr>
+          <w:lang w:val="en-US"/>
+        </w:rPr>
+        <w:t>2 (Week 10 – 12)</w:t>
+      </w:r>
+      <w:bookmarkEnd w:id="5"/>
+    </w:p>
+    <w:p>
+      <w:pPr>
+        <w:rPr>
+          <w:sz w:val="24"/>
+          <w:szCs w:val="24"/>
+          <w:lang w:val="en-US"/>
+        </w:rPr>
+      </w:pPr>
+    </w:p>
+    <w:p>
+      <w:pPr>
+        <w:pBdr>
+          <w:top w:val="single" w:sz="6" w:space="2" w:color="1473FF"/>
+        </w:pBdr>
+        <w:spacing w:before="300" w:after="0"/>
+        <w:outlineLvl w:val="2"/>
+        <w:rPr>
+          <w:rFonts w:ascii="Calibri" w:eastAsia="Times New Roman" w:hAnsi="Calibri" w:cs="Times New Roman"/>
+          <w:caps/>
+          <w:color w:val="003788"/>
+          <w:spacing w:val="15"/>
+          <w:lang w:val="en-US"/>
+        </w:rPr>
+      </w:pPr>
+      <w:bookmarkStart w:id="6" w:name="_Toc100047738"/>
+      <w:r>
+        <w:rPr>
+          <w:rFonts w:ascii="Calibri" w:eastAsia="Times New Roman" w:hAnsi="Calibri" w:cs="Times New Roman"/>
+          <w:caps/>
+          <w:color w:val="003788"/>
+          <w:spacing w:val="15"/>
+          <w:lang w:val="en-US"/>
+        </w:rPr>
+        <w:t>Non-functional requirements</w:t>
+      </w:r>
+      <w:bookmarkEnd w:id="6"/>
+    </w:p>
+    <w:p>
+      <w:pPr>
+        <w:rPr>
+          <w:lang w:val="en-US"/>
+        </w:rPr>
+      </w:pPr>
+    </w:p>
+    <w:p>
+      <w:pPr>
+        <w:pStyle w:val="Listparagraf"/>
+        <w:numPr>
+          <w:ilvl w:val="0"/>
+          <w:numId w:val="2"/>
+        </w:numPr>
+        <w:rPr>
+          <w:lang w:val="en-US"/>
+        </w:rPr>
+      </w:pPr>
+      <w:r>
+        <w:rPr>
+          <w:lang w:val="en-US"/>
+        </w:rPr>
+        <w:t xml:space="preserve">NFR-06(M) - </w:t>
+      </w:r>
+      <w:r>
+        <w:rPr>
+          <w:lang w:val="en-US"/>
+        </w:rPr>
+        <w:t xml:space="preserve">Initial version of </w:t>
+      </w:r>
+      <w:proofErr w:type="spellStart"/>
+      <w:r>
+        <w:rPr>
+          <w:lang w:val="en-US"/>
+        </w:rPr>
+        <w:t>MediaBazaar</w:t>
+      </w:r>
+      <w:proofErr w:type="spellEnd"/>
+      <w:r>
+        <w:rPr>
+          <w:lang w:val="en-US"/>
+        </w:rPr>
+        <w:t xml:space="preserve"> website.</w:t>
+      </w:r>
+    </w:p>
+    <w:p>
+      <w:pPr>
+        <w:pStyle w:val="Listparagraf"/>
+        <w:numPr>
+          <w:ilvl w:val="0"/>
+          <w:numId w:val="2"/>
+        </w:numPr>
+        <w:rPr>
+          <w:lang w:val="en-US"/>
+        </w:rPr>
+      </w:pPr>
+      <w:r>
+        <w:rPr>
+          <w:lang w:val="en-US"/>
+        </w:rPr>
+        <w:t>NFR-0</w:t>
+      </w:r>
+      <w:r>
+        <w:rPr>
+          <w:lang w:val="en-US"/>
+        </w:rPr>
+        <w:t>7</w:t>
+      </w:r>
+      <w:r>
+        <w:rPr>
+          <w:lang w:val="en-US"/>
+        </w:rPr>
+        <w:t>(</w:t>
+      </w:r>
+      <w:r>
+        <w:rPr>
+          <w:lang w:val="en-US"/>
+        </w:rPr>
+        <w:t>C) – Implement SOLID principles and refactor application code.</w:t>
+      </w:r>
+    </w:p>
+    <w:p>
+      <w:pPr>
+        <w:rPr>
+          <w:lang w:val="en-US"/>
+        </w:rPr>
+      </w:pPr>
+    </w:p>
+    <w:p>
+      <w:pPr>
+        <w:pBdr>
+          <w:top w:val="single" w:sz="6" w:space="2" w:color="1473FF"/>
+        </w:pBdr>
+        <w:spacing w:before="300" w:after="0"/>
+        <w:outlineLvl w:val="2"/>
+        <w:rPr>
+          <w:rFonts w:ascii="Calibri" w:eastAsia="Times New Roman" w:hAnsi="Calibri" w:cs="Times New Roman"/>
+          <w:caps/>
+          <w:color w:val="003788"/>
+          <w:spacing w:val="15"/>
+          <w:lang w:val="en-US"/>
+        </w:rPr>
+      </w:pPr>
+      <w:bookmarkStart w:id="7" w:name="_Toc100047739"/>
+      <w:r>
+        <w:rPr>
+          <w:rFonts w:ascii="Calibri" w:eastAsia="Times New Roman" w:hAnsi="Calibri" w:cs="Times New Roman"/>
+          <w:caps/>
+          <w:color w:val="003788"/>
+          <w:spacing w:val="15"/>
+          <w:lang w:val="en-US"/>
+        </w:rPr>
+        <w:t>functional requirements</w:t>
+      </w:r>
+      <w:bookmarkEnd w:id="7"/>
+    </w:p>
+    <w:p>
+      <w:pPr>
+        <w:pStyle w:val="Listparagraf"/>
+        <w:numPr>
+          <w:ilvl w:val="0"/>
+          <w:numId w:val="2"/>
+        </w:numPr>
+        <w:rPr>
+          <w:lang w:val="en-US"/>
+        </w:rPr>
+      </w:pPr>
+      <w:r>
+        <w:rPr>
+          <w:lang w:val="en-US"/>
+        </w:rPr>
+        <w:t>FR-26(M) – Employees can see shop inventory in website.</w:t>
+      </w:r>
+    </w:p>
+    <w:p>
+      <w:pPr>
+        <w:pStyle w:val="Listparagraf"/>
+        <w:numPr>
+          <w:ilvl w:val="0"/>
+          <w:numId w:val="2"/>
+        </w:numPr>
+        <w:rPr>
+          <w:lang w:val="en-US"/>
+        </w:rPr>
+      </w:pPr>
+      <w:r>
+        <w:rPr>
+          <w:lang w:val="en-US"/>
+        </w:rPr>
+        <w:t>FR-27(M) – Employees can see their shifts in website.</w:t>
+      </w:r>
+      <w:r>
+        <w:rPr>
+          <w:lang w:val="en-US"/>
+        </w:rPr>
+        <w:t xml:space="preserve"> </w:t>
+      </w:r>
+    </w:p>
+    <w:p>
+      <w:pPr>
+        <w:rPr>
+          <w:b/>
+          <w:bCs/>
+          <w:color w:val="FF0000"/>
+          <w:sz w:val="28"/>
+          <w:szCs w:val="28"/>
+          <w:lang w:val="en-US"/>
+        </w:rPr>
+      </w:pPr>
+    </w:p>
+    <w:p>
+      <w:pPr>
+        <w:rPr>
+          <w:b/>
+          <w:bCs/>
+          <w:color w:val="FF0000"/>
+          <w:sz w:val="28"/>
+          <w:szCs w:val="28"/>
+          <w:lang w:val="en-US"/>
+        </w:rPr>
+      </w:pPr>
+    </w:p>
+    <w:p>
+      <w:pPr>
+        <w:pStyle w:val="Titlu1"/>
+        <w:rPr>
+          <w:lang w:val="en-US"/>
+        </w:rPr>
+      </w:pPr>
+      <w:bookmarkStart w:id="8" w:name="_Toc100047740"/>
+      <w:r>
+        <w:rPr>
+          <w:lang w:val="en-US"/>
+        </w:rPr>
+        <w:t xml:space="preserve">Sprint </w:t>
+      </w:r>
+      <w:r>
+        <w:rPr>
+          <w:lang w:val="en-US"/>
+        </w:rPr>
+        <w:t>3</w:t>
+      </w:r>
+      <w:r>
+        <w:rPr>
+          <w:lang w:val="en-US"/>
+        </w:rPr>
+        <w:t xml:space="preserve"> (Week 1</w:t>
+      </w:r>
+      <w:r>
+        <w:rPr>
+          <w:lang w:val="en-US"/>
+        </w:rPr>
+        <w:t>3</w:t>
+      </w:r>
+      <w:r>
+        <w:rPr>
+          <w:lang w:val="en-US"/>
+        </w:rPr>
+        <w:t xml:space="preserve"> – 1</w:t>
+      </w:r>
+      <w:r>
+        <w:rPr>
+          <w:lang w:val="en-US"/>
+        </w:rPr>
+        <w:t>5</w:t>
+      </w:r>
+      <w:r>
+        <w:rPr>
+          <w:lang w:val="en-US"/>
+        </w:rPr>
+        <w:t>)</w:t>
+      </w:r>
+      <w:bookmarkEnd w:id="8"/>
+    </w:p>
+    <w:p>
+      <w:pPr>
+        <w:rPr>
+          <w:lang w:val="en-US"/>
+        </w:rPr>
+      </w:pPr>
+    </w:p>
+    <w:p>
+      <w:pPr>
+        <w:pBdr>
+          <w:top w:val="single" w:sz="6" w:space="2" w:color="1473FF"/>
+        </w:pBdr>
+        <w:spacing w:before="300" w:after="0"/>
+        <w:outlineLvl w:val="2"/>
+        <w:rPr>
+          <w:rFonts w:ascii="Calibri" w:eastAsia="Times New Roman" w:hAnsi="Calibri" w:cs="Times New Roman"/>
+          <w:caps/>
+          <w:color w:val="003788"/>
+          <w:spacing w:val="15"/>
+          <w:lang w:val="en-US"/>
+        </w:rPr>
+      </w:pPr>
+      <w:bookmarkStart w:id="9" w:name="_Toc100047741"/>
+      <w:r>
+        <w:rPr>
+          <w:rFonts w:ascii="Calibri" w:eastAsia="Times New Roman" w:hAnsi="Calibri" w:cs="Times New Roman"/>
+          <w:caps/>
+          <w:color w:val="003788"/>
+          <w:spacing w:val="15"/>
+          <w:lang w:val="en-US"/>
+        </w:rPr>
+        <w:t>functional requirements</w:t>
+      </w:r>
+      <w:bookmarkEnd w:id="9"/>
+    </w:p>
+    <w:p>
+      <w:pPr>
+        <w:pStyle w:val="Listparagraf"/>
+        <w:numPr>
+          <w:ilvl w:val="0"/>
+          <w:numId w:val="3"/>
+        </w:numPr>
+        <w:rPr>
+          <w:b/>
+          <w:bCs/>
+          <w:color w:val="FF0000"/>
+          <w:sz w:val="28"/>
+          <w:szCs w:val="28"/>
+          <w:lang w:val="en-US"/>
+        </w:rPr>
+      </w:pPr>
+      <w:r>
+        <w:rPr>
+          <w:lang w:val="en-US"/>
+        </w:rPr>
         <w:t>FR-2</w:t>
       </w:r>
       <w:r>
         <w:rPr>
           <w:lang w:val="en-US"/>
         </w:rPr>
-        <w:t>5</w:t>
-      </w:r>
-      <w:r>
-        <w:rPr>
-          <w:lang w:val="en-US"/>
-        </w:rPr>
-        <w:t>(M): Certain departments cannot be deleted (e.g., Sales), as they are fundamental</w:t>
-      </w:r>
-    </w:p>
-    <w:p>
-      <w:pPr>
-        <w:rPr>
+        <w:t>8</w:t>
+      </w:r>
+      <w:r>
+        <w:rPr>
+          <w:lang w:val="en-US"/>
+        </w:rPr>
+        <w:t xml:space="preserve">(M) – </w:t>
+      </w:r>
+      <w:r>
+        <w:rPr>
+          <w:lang w:val="en-US"/>
+        </w:rPr>
+        <w:t>Automatic employee shifts scheduler for Employee managers</w:t>
+      </w:r>
+    </w:p>
+    <w:p>
+      <w:pPr>
+        <w:rPr>
+          <w:b/>
+          <w:bCs/>
+          <w:color w:val="FF0000"/>
+          <w:sz w:val="28"/>
+          <w:szCs w:val="28"/>
+          <w:lang w:val="en-US"/>
+        </w:rPr>
+      </w:pPr>
+    </w:p>
+    <w:p>
+      <w:pPr>
+        <w:pStyle w:val="Titlu1"/>
+        <w:rPr>
+          <w:lang w:val="en-US"/>
+        </w:rPr>
+      </w:pPr>
+      <w:bookmarkStart w:id="10" w:name="_Toc100047742"/>
+      <w:r>
+        <w:rPr>
+          <w:lang w:val="en-US"/>
+        </w:rPr>
+        <w:lastRenderedPageBreak/>
+        <w:t xml:space="preserve">Sprint </w:t>
+      </w:r>
+      <w:r>
+        <w:rPr>
+          <w:lang w:val="en-US"/>
+        </w:rPr>
+        <w:t>4</w:t>
+      </w:r>
+      <w:r>
+        <w:rPr>
+          <w:lang w:val="en-US"/>
+        </w:rPr>
+        <w:t xml:space="preserve"> (Week 1</w:t>
+      </w:r>
+      <w:r>
+        <w:rPr>
+          <w:lang w:val="en-US"/>
+        </w:rPr>
+        <w:t>6</w:t>
+      </w:r>
+      <w:r>
+        <w:rPr>
+          <w:lang w:val="en-US"/>
+        </w:rPr>
+        <w:t xml:space="preserve"> – 1</w:t>
+      </w:r>
+      <w:r>
+        <w:rPr>
+          <w:lang w:val="en-US"/>
+        </w:rPr>
+        <w:t>8</w:t>
+      </w:r>
+      <w:r>
+        <w:rPr>
+          <w:lang w:val="en-US"/>
+        </w:rPr>
+        <w:t>)</w:t>
+      </w:r>
+      <w:bookmarkEnd w:id="10"/>
+    </w:p>
+    <w:p>
+      <w:pPr>
+        <w:rPr>
+          <w:lang w:val="en-US"/>
+        </w:rPr>
+      </w:pPr>
+      <w:r>
+        <w:rPr>
+          <w:lang w:val="en-US"/>
+        </w:rPr>
+        <w:t>Nothing planned yet.</w:t>
+      </w:r>
+    </w:p>
+    <w:p>
+      <w:pPr>
+        <w:rPr>
+          <w:b/>
+          <w:bCs/>
+          <w:color w:val="FF0000"/>
+          <w:sz w:val="28"/>
+          <w:szCs w:val="28"/>
           <w:lang w:val="en-US"/>
         </w:rPr>
       </w:pPr>
@@ -1168,6 +2141,194 @@
 <file path=word/numbering.xml><?xml version="1.0" encoding="utf-8"?>
 <w:numbering xmlns:wpc="http://schemas.microsoft.com/office/word/2010/wordprocessingCanvas" xmlns:cx="http://schemas.microsoft.com/office/drawing/2014/chartex" xmlns:cx1="http://schemas.microsoft.com/office/drawing/2015/9/8/chartex" xmlns:cx2="http://schemas.microsoft.com/office/drawing/2015/10/21/chartex" xmlns:cx3="http://schemas.microsoft.com/office/drawing/2016/5/9/chartex" xmlns:cx4="http://schemas.microsoft.com/office/drawing/2016/5/10/chartex" xmlns:cx5="http://schemas.microsoft.com/office/drawing/2016/5/11/chartex" xmlns:cx6="http://schemas.microsoft.com/office/drawing/2016/5/12/chartex" xmlns:cx7="http://schemas.microsoft.com/office/drawing/2016/5/13/chartex" xmlns:cx8="http://schemas.microsoft.com/office/drawing/2016/5/14/chartex" xmlns:mc="http://schemas.openxmlformats.org/markup-compatibility/2006" xmlns:aink="http://schemas.microsoft.com/office/drawing/2016/ink" xmlns:am3d="http://schemas.microsoft.com/office/drawing/2017/model3d" xmlns:o="urn:schemas-microsoft-com:office:office" xmlns:r="http://schemas.openxmlformats.org/officeDocument/2006/relationships" xmlns:m="http://schemas.openxmlformats.org/officeDocument/2006/math" xmlns:v="urn:schemas-microsoft-com:vml" xmlns:wp14="http://schemas.microsoft.com/office/word/2010/wordprocessingDrawing" xmlns:wp="http://schemas.openxmlformats.org/drawingml/2006/wordprocessingDrawing" xmlns:w10="urn:schemas-microsoft-com:office:word" xmlns:w="http://schemas.openxmlformats.org/wordprocessingml/2006/main" xmlns:w14="http://schemas.microsoft.com/office/word/2010/wordml" xmlns:w15="http://schemas.microsoft.com/office/word/2012/wordml" xmlns:w16cex="http://schemas.microsoft.com/office/word/2018/wordml/cex" xmlns:w16cid="http://schemas.microsoft.com/office/word/2016/wordml/cid" xmlns:w16="http://schemas.microsoft.com/office/word/2018/wordml" xmlns:w16sdtdh="http://schemas.microsoft.com/office/word/2020/wordml/sdtdatahash" xmlns:w16se="http://schemas.microsoft.com/office/word/2015/wordml/symex" xmlns:wpg="http://schemas.microsoft.com/office/word/2010/wordprocessingGroup" xmlns:wpi="http://schemas.microsoft.com/office/word/2010/wordprocessingInk" xmlns:wne="http://schemas.microsoft.com/office/word/2006/wordml" xmlns:wps="http://schemas.microsoft.com/office/word/2010/wordprocessingShape" mc:Ignorable="w14 w15 w16se w16cid w16 w16cex w16sdtdh wp14">
   <w:abstractNum w:abstractNumId="0" w15:restartNumberingAfterBreak="0">
+    <w:nsid w:val="297101C4"/>
+    <w:multiLevelType w:val="hybridMultilevel"/>
+    <w:tmpl w:val="FCB447D6"/>
+    <w:lvl w:ilvl="0" w:tplc="67CA49FC">
+      <w:start w:val="1"/>
+      <w:numFmt w:val="decimal"/>
+      <w:lvlText w:val="%1."/>
+      <w:lvlJc w:val="left"/>
+      <w:pPr>
+        <w:ind w:left="720" w:hanging="360"/>
+      </w:pPr>
+      <w:rPr>
+        <w:rFonts w:hint="default"/>
+        <w:b w:val="0"/>
+        <w:bCs w:val="0"/>
+        <w:color w:val="auto"/>
+        <w:sz w:val="20"/>
+        <w:szCs w:val="20"/>
+      </w:rPr>
+    </w:lvl>
+    <w:lvl w:ilvl="1" w:tplc="FFFFFFFF" w:tentative="1">
+      <w:start w:val="1"/>
+      <w:numFmt w:val="lowerLetter"/>
+      <w:lvlText w:val="%2."/>
+      <w:lvlJc w:val="left"/>
+      <w:pPr>
+        <w:ind w:left="1440" w:hanging="360"/>
+      </w:pPr>
+    </w:lvl>
+    <w:lvl w:ilvl="2" w:tplc="FFFFFFFF" w:tentative="1">
+      <w:start w:val="1"/>
+      <w:numFmt w:val="lowerRoman"/>
+      <w:lvlText w:val="%3."/>
+      <w:lvlJc w:val="right"/>
+      <w:pPr>
+        <w:ind w:left="2160" w:hanging="180"/>
+      </w:pPr>
+    </w:lvl>
+    <w:lvl w:ilvl="3" w:tplc="FFFFFFFF" w:tentative="1">
+      <w:start w:val="1"/>
+      <w:numFmt w:val="decimal"/>
+      <w:lvlText w:val="%4."/>
+      <w:lvlJc w:val="left"/>
+      <w:pPr>
+        <w:ind w:left="2880" w:hanging="360"/>
+      </w:pPr>
+    </w:lvl>
+    <w:lvl w:ilvl="4" w:tplc="FFFFFFFF" w:tentative="1">
+      <w:start w:val="1"/>
+      <w:numFmt w:val="lowerLetter"/>
+      <w:lvlText w:val="%5."/>
+      <w:lvlJc w:val="left"/>
+      <w:pPr>
+        <w:ind w:left="3600" w:hanging="360"/>
+      </w:pPr>
+    </w:lvl>
+    <w:lvl w:ilvl="5" w:tplc="FFFFFFFF" w:tentative="1">
+      <w:start w:val="1"/>
+      <w:numFmt w:val="lowerRoman"/>
+      <w:lvlText w:val="%6."/>
+      <w:lvlJc w:val="right"/>
+      <w:pPr>
+        <w:ind w:left="4320" w:hanging="180"/>
+      </w:pPr>
+    </w:lvl>
+    <w:lvl w:ilvl="6" w:tplc="FFFFFFFF" w:tentative="1">
+      <w:start w:val="1"/>
+      <w:numFmt w:val="decimal"/>
+      <w:lvlText w:val="%7."/>
+      <w:lvlJc w:val="left"/>
+      <w:pPr>
+        <w:ind w:left="5040" w:hanging="360"/>
+      </w:pPr>
+    </w:lvl>
+    <w:lvl w:ilvl="7" w:tplc="FFFFFFFF" w:tentative="1">
+      <w:start w:val="1"/>
+      <w:numFmt w:val="lowerLetter"/>
+      <w:lvlText w:val="%8."/>
+      <w:lvlJc w:val="left"/>
+      <w:pPr>
+        <w:ind w:left="5760" w:hanging="360"/>
+      </w:pPr>
+    </w:lvl>
+    <w:lvl w:ilvl="8" w:tplc="FFFFFFFF" w:tentative="1">
+      <w:start w:val="1"/>
+      <w:numFmt w:val="lowerRoman"/>
+      <w:lvlText w:val="%9."/>
+      <w:lvlJc w:val="right"/>
+      <w:pPr>
+        <w:ind w:left="6480" w:hanging="180"/>
+      </w:pPr>
+    </w:lvl>
+  </w:abstractNum>
+  <w:abstractNum w:abstractNumId="1" w15:restartNumberingAfterBreak="0">
+    <w:nsid w:val="3B9D33BB"/>
+    <w:multiLevelType w:val="hybridMultilevel"/>
+    <w:tmpl w:val="FCB447D6"/>
+    <w:lvl w:ilvl="0" w:tplc="FFFFFFFF">
+      <w:start w:val="1"/>
+      <w:numFmt w:val="decimal"/>
+      <w:lvlText w:val="%1."/>
+      <w:lvlJc w:val="left"/>
+      <w:pPr>
+        <w:ind w:left="720" w:hanging="360"/>
+      </w:pPr>
+      <w:rPr>
+        <w:rFonts w:hint="default"/>
+        <w:b w:val="0"/>
+        <w:bCs w:val="0"/>
+        <w:color w:val="auto"/>
+        <w:sz w:val="20"/>
+        <w:szCs w:val="20"/>
+      </w:rPr>
+    </w:lvl>
+    <w:lvl w:ilvl="1" w:tplc="FFFFFFFF" w:tentative="1">
+      <w:start w:val="1"/>
+      <w:numFmt w:val="lowerLetter"/>
+      <w:lvlText w:val="%2."/>
+      <w:lvlJc w:val="left"/>
+      <w:pPr>
+        <w:ind w:left="1440" w:hanging="360"/>
+      </w:pPr>
+    </w:lvl>
+    <w:lvl w:ilvl="2" w:tplc="FFFFFFFF" w:tentative="1">
+      <w:start w:val="1"/>
+      <w:numFmt w:val="lowerRoman"/>
+      <w:lvlText w:val="%3."/>
+      <w:lvlJc w:val="right"/>
+      <w:pPr>
+        <w:ind w:left="2160" w:hanging="180"/>
+      </w:pPr>
+    </w:lvl>
+    <w:lvl w:ilvl="3" w:tplc="FFFFFFFF" w:tentative="1">
+      <w:start w:val="1"/>
+      <w:numFmt w:val="decimal"/>
+      <w:lvlText w:val="%4."/>
+      <w:lvlJc w:val="left"/>
+      <w:pPr>
+        <w:ind w:left="2880" w:hanging="360"/>
+      </w:pPr>
+    </w:lvl>
+    <w:lvl w:ilvl="4" w:tplc="FFFFFFFF" w:tentative="1">
+      <w:start w:val="1"/>
+      <w:numFmt w:val="lowerLetter"/>
+      <w:lvlText w:val="%5."/>
+      <w:lvlJc w:val="left"/>
+      <w:pPr>
+        <w:ind w:left="3600" w:hanging="360"/>
+      </w:pPr>
+    </w:lvl>
+    <w:lvl w:ilvl="5" w:tplc="FFFFFFFF" w:tentative="1">
+      <w:start w:val="1"/>
+      <w:numFmt w:val="lowerRoman"/>
+      <w:lvlText w:val="%6."/>
+      <w:lvlJc w:val="right"/>
+      <w:pPr>
+        <w:ind w:left="4320" w:hanging="180"/>
+      </w:pPr>
+    </w:lvl>
+    <w:lvl w:ilvl="6" w:tplc="FFFFFFFF" w:tentative="1">
+      <w:start w:val="1"/>
+      <w:numFmt w:val="decimal"/>
+      <w:lvlText w:val="%7."/>
+      <w:lvlJc w:val="left"/>
+      <w:pPr>
+        <w:ind w:left="5040" w:hanging="360"/>
+      </w:pPr>
+    </w:lvl>
+    <w:lvl w:ilvl="7" w:tplc="FFFFFFFF" w:tentative="1">
+      <w:start w:val="1"/>
+      <w:numFmt w:val="lowerLetter"/>
+      <w:lvlText w:val="%8."/>
+      <w:lvlJc w:val="left"/>
+      <w:pPr>
+        <w:ind w:left="5760" w:hanging="360"/>
+      </w:pPr>
+    </w:lvl>
+    <w:lvl w:ilvl="8" w:tplc="FFFFFFFF" w:tentative="1">
+      <w:start w:val="1"/>
+      <w:numFmt w:val="lowerRoman"/>
+      <w:lvlText w:val="%9."/>
+      <w:lvlJc w:val="right"/>
+      <w:pPr>
+        <w:ind w:left="6480" w:hanging="180"/>
+      </w:pPr>
+    </w:lvl>
+  </w:abstractNum>
+  <w:abstractNum w:abstractNumId="2" w15:restartNumberingAfterBreak="0">
     <w:nsid w:val="5A6D4F45"/>
     <w:multiLevelType w:val="hybridMultilevel"/>
     <w:tmpl w:val="C2DE79E6"/>
@@ -1256,8 +2417,106 @@
       </w:pPr>
     </w:lvl>
   </w:abstractNum>
+  <w:abstractNum w:abstractNumId="3" w15:restartNumberingAfterBreak="0">
+    <w:nsid w:val="781A50C1"/>
+    <w:multiLevelType w:val="hybridMultilevel"/>
+    <w:tmpl w:val="C2DE79E6"/>
+    <w:lvl w:ilvl="0" w:tplc="FFFFFFFF">
+      <w:start w:val="1"/>
+      <w:numFmt w:val="decimal"/>
+      <w:lvlText w:val="%1."/>
+      <w:lvlJc w:val="left"/>
+      <w:pPr>
+        <w:ind w:left="720" w:hanging="360"/>
+      </w:pPr>
+      <w:rPr>
+        <w:rFonts w:hint="default"/>
+      </w:rPr>
+    </w:lvl>
+    <w:lvl w:ilvl="1" w:tplc="FFFFFFFF" w:tentative="1">
+      <w:start w:val="1"/>
+      <w:numFmt w:val="lowerLetter"/>
+      <w:lvlText w:val="%2."/>
+      <w:lvlJc w:val="left"/>
+      <w:pPr>
+        <w:ind w:left="1440" w:hanging="360"/>
+      </w:pPr>
+    </w:lvl>
+    <w:lvl w:ilvl="2" w:tplc="FFFFFFFF" w:tentative="1">
+      <w:start w:val="1"/>
+      <w:numFmt w:val="lowerRoman"/>
+      <w:lvlText w:val="%3."/>
+      <w:lvlJc w:val="right"/>
+      <w:pPr>
+        <w:ind w:left="2160" w:hanging="180"/>
+      </w:pPr>
+    </w:lvl>
+    <w:lvl w:ilvl="3" w:tplc="FFFFFFFF" w:tentative="1">
+      <w:start w:val="1"/>
+      <w:numFmt w:val="decimal"/>
+      <w:lvlText w:val="%4."/>
+      <w:lvlJc w:val="left"/>
+      <w:pPr>
+        <w:ind w:left="2880" w:hanging="360"/>
+      </w:pPr>
+    </w:lvl>
+    <w:lvl w:ilvl="4" w:tplc="FFFFFFFF" w:tentative="1">
+      <w:start w:val="1"/>
+      <w:numFmt w:val="lowerLetter"/>
+      <w:lvlText w:val="%5."/>
+      <w:lvlJc w:val="left"/>
+      <w:pPr>
+        <w:ind w:left="3600" w:hanging="360"/>
+      </w:pPr>
+    </w:lvl>
+    <w:lvl w:ilvl="5" w:tplc="FFFFFFFF" w:tentative="1">
+      <w:start w:val="1"/>
+      <w:numFmt w:val="lowerRoman"/>
+      <w:lvlText w:val="%6."/>
+      <w:lvlJc w:val="right"/>
+      <w:pPr>
+        <w:ind w:left="4320" w:hanging="180"/>
+      </w:pPr>
+    </w:lvl>
+    <w:lvl w:ilvl="6" w:tplc="FFFFFFFF" w:tentative="1">
+      <w:start w:val="1"/>
+      <w:numFmt w:val="decimal"/>
+      <w:lvlText w:val="%7."/>
+      <w:lvlJc w:val="left"/>
+      <w:pPr>
+        <w:ind w:left="5040" w:hanging="360"/>
+      </w:pPr>
+    </w:lvl>
+    <w:lvl w:ilvl="7" w:tplc="FFFFFFFF" w:tentative="1">
+      <w:start w:val="1"/>
+      <w:numFmt w:val="lowerLetter"/>
+      <w:lvlText w:val="%8."/>
+      <w:lvlJc w:val="left"/>
+      <w:pPr>
+        <w:ind w:left="5760" w:hanging="360"/>
+      </w:pPr>
+    </w:lvl>
+    <w:lvl w:ilvl="8" w:tplc="FFFFFFFF" w:tentative="1">
+      <w:start w:val="1"/>
+      <w:numFmt w:val="lowerRoman"/>
+      <w:lvlText w:val="%9."/>
+      <w:lvlJc w:val="right"/>
+      <w:pPr>
+        <w:ind w:left="6480" w:hanging="180"/>
+      </w:pPr>
+    </w:lvl>
+  </w:abstractNum>
   <w:num w:numId="1">
+    <w:abstractNumId w:val="2"/>
+  </w:num>
+  <w:num w:numId="2">
+    <w:abstractNumId w:val="3"/>
+  </w:num>
+  <w:num w:numId="3">
     <w:abstractNumId w:val="0"/>
+  </w:num>
+  <w:num w:numId="4">
+    <w:abstractNumId w:val="1"/>
   </w:num>
 </w:numbering>
 </file>
@@ -1671,11 +2930,11 @@
       <w:lang w:val="bg-BG"/>
     </w:rPr>
   </w:style>
-  <w:style w:type="paragraph" w:styleId="Heading1">
+  <w:style w:type="paragraph" w:styleId="Titlu1">
     <w:name w:val="heading 1"/>
     <w:basedOn w:val="Normal"/>
     <w:next w:val="Normal"/>
-    <w:link w:val="Heading1Char"/>
+    <w:link w:val="Titlu1Caracter"/>
     <w:uiPriority w:val="9"/>
     <w:qFormat/>
     <w:rsid w:val="005C2A00"/>
@@ -1692,11 +2951,11 @@
       <w:szCs w:val="32"/>
     </w:rPr>
   </w:style>
-  <w:style w:type="paragraph" w:styleId="Heading3">
+  <w:style w:type="paragraph" w:styleId="Titlu3">
     <w:name w:val="heading 3"/>
     <w:basedOn w:val="Normal"/>
     <w:next w:val="Normal"/>
-    <w:link w:val="Heading3Char"/>
+    <w:link w:val="Titlu3Caracter"/>
     <w:uiPriority w:val="9"/>
     <w:semiHidden/>
     <w:unhideWhenUsed/>
@@ -1715,13 +2974,13 @@
       <w:szCs w:val="24"/>
     </w:rPr>
   </w:style>
-  <w:style w:type="character" w:default="1" w:styleId="DefaultParagraphFont">
+  <w:style w:type="character" w:default="1" w:styleId="Fontdeparagrafimplicit">
     <w:name w:val="Default Paragraph Font"/>
     <w:uiPriority w:val="1"/>
     <w:semiHidden/>
     <w:unhideWhenUsed/>
   </w:style>
-  <w:style w:type="table" w:default="1" w:styleId="TableNormal">
+  <w:style w:type="table" w:default="1" w:styleId="TabelNormal">
     <w:name w:val="Normal Table"/>
     <w:uiPriority w:val="99"/>
     <w:semiHidden/>
@@ -1736,16 +2995,16 @@
       </w:tblCellMar>
     </w:tblPr>
   </w:style>
-  <w:style w:type="numbering" w:default="1" w:styleId="NoList">
+  <w:style w:type="numbering" w:default="1" w:styleId="FrListare">
     <w:name w:val="No List"/>
     <w:uiPriority w:val="99"/>
     <w:semiHidden/>
     <w:unhideWhenUsed/>
   </w:style>
-  <w:style w:type="character" w:customStyle="1" w:styleId="Heading1Char">
-    <w:name w:val="Heading 1 Char"/>
-    <w:basedOn w:val="DefaultParagraphFont"/>
-    <w:link w:val="Heading1"/>
+  <w:style w:type="character" w:customStyle="1" w:styleId="Titlu1Caracter">
+    <w:name w:val="Titlu 1 Caracter"/>
+    <w:basedOn w:val="Fontdeparagrafimplicit"/>
+    <w:link w:val="Titlu1"/>
     <w:uiPriority w:val="9"/>
     <w:rsid w:val="005C2A00"/>
     <w:rPr>
@@ -1756,9 +3015,9 @@
       <w:lang w:val="bg-BG"/>
     </w:rPr>
   </w:style>
-  <w:style w:type="paragraph" w:styleId="TOCHeading">
+  <w:style w:type="paragraph" w:styleId="Titlucuprins">
     <w:name w:val="TOC Heading"/>
-    <w:basedOn w:val="Heading1"/>
+    <w:basedOn w:val="Titlu1"/>
     <w:next w:val="Normal"/>
     <w:uiPriority w:val="39"/>
     <w:unhideWhenUsed/>
@@ -1786,10 +3045,10 @@
       <w:szCs w:val="22"/>
     </w:rPr>
   </w:style>
-  <w:style w:type="character" w:customStyle="1" w:styleId="Heading3Char">
-    <w:name w:val="Heading 3 Char"/>
-    <w:basedOn w:val="DefaultParagraphFont"/>
-    <w:link w:val="Heading3"/>
+  <w:style w:type="character" w:customStyle="1" w:styleId="Titlu3Caracter">
+    <w:name w:val="Titlu 3 Caracter"/>
+    <w:basedOn w:val="Fontdeparagrafimplicit"/>
+    <w:link w:val="Titlu3"/>
     <w:uiPriority w:val="9"/>
     <w:semiHidden/>
     <w:rsid w:val="007960D9"/>
@@ -1801,7 +3060,7 @@
       <w:lang w:val="bg-BG"/>
     </w:rPr>
   </w:style>
-  <w:style w:type="paragraph" w:styleId="ListParagraph">
+  <w:style w:type="paragraph" w:styleId="Listparagraf">
     <w:name w:val="List Paragraph"/>
     <w:basedOn w:val="Normal"/>
     <w:uiPriority w:val="34"/>
@@ -1812,7 +3071,7 @@
       <w:contextualSpacing/>
     </w:pPr>
   </w:style>
-  <w:style w:type="paragraph" w:styleId="TOC1">
+  <w:style w:type="paragraph" w:styleId="Cuprins1">
     <w:name w:val="toc 1"/>
     <w:basedOn w:val="Normal"/>
     <w:next w:val="Normal"/>
@@ -1824,7 +3083,7 @@
       <w:spacing w:after="100"/>
     </w:pPr>
   </w:style>
-  <w:style w:type="paragraph" w:styleId="TOC3">
+  <w:style w:type="paragraph" w:styleId="Cuprins3">
     <w:name w:val="toc 3"/>
     <w:basedOn w:val="Normal"/>
     <w:next w:val="Normal"/>
@@ -1839,7 +3098,7 @@
   </w:style>
   <w:style w:type="character" w:styleId="Hyperlink">
     <w:name w:val="Hyperlink"/>
-    <w:basedOn w:val="DefaultParagraphFont"/>
+    <w:basedOn w:val="Fontdeparagrafimplicit"/>
     <w:uiPriority w:val="99"/>
     <w:unhideWhenUsed/>
     <w:rsid w:val="00BA4F92"/>

</xml_diff>

<commit_message>
added sprint 1 documentation file
</commit_message>
<xml_diff>
--- a/Documentation and misc/Urs agile Phase.docx
+++ b/Documentation and misc/Urs agile Phase.docx
@@ -85,7 +85,7 @@
           <w:szCs w:val="24"/>
           <w:lang w:val="en-US"/>
         </w:rPr>
-        <w:t>User Requirement Specification</w:t>
+        <w:t xml:space="preserve">Sprint 1 </w:t>
       </w:r>
     </w:p>
     <w:p>
@@ -103,7 +103,23 @@
           <w:szCs w:val="24"/>
           <w:lang w:val="en-US"/>
         </w:rPr>
-        <w:t>-Agile Development Part-</w:t>
+        <w:t xml:space="preserve">-Agile Development </w:t>
+      </w:r>
+      <w:r>
+        <w:rPr>
+          <w:sz w:val="24"/>
+          <w:szCs w:val="24"/>
+          <w:lang w:val="en-US"/>
+        </w:rPr>
+        <w:t>Phase</w:t>
+      </w:r>
+      <w:r>
+        <w:rPr>
+          <w:sz w:val="24"/>
+          <w:szCs w:val="24"/>
+          <w:lang w:val="en-US"/>
+        </w:rPr>
+        <w:t>-</w:t>
       </w:r>
     </w:p>
     <w:p>
@@ -161,7 +177,7 @@
       <w:sdtContent>
         <w:p>
           <w:pPr>
-            <w:pStyle w:val="Titlucuprins"/>
+            <w:pStyle w:val="TOCHeading"/>
           </w:pPr>
           <w:r>
             <w:t>Table of Contents</w:t>
@@ -169,7 +185,7 @@
         </w:p>
         <w:p>
           <w:pPr>
-            <w:pStyle w:val="Cuprins1"/>
+            <w:pStyle w:val="TOC1"/>
             <w:tabs>
               <w:tab w:val="right" w:leader="dot" w:pos="9350"/>
             </w:tabs>
@@ -250,7 +266,7 @@
         </w:p>
         <w:p>
           <w:pPr>
-            <w:pStyle w:val="Cuprins3"/>
+            <w:pStyle w:val="TOC3"/>
             <w:tabs>
               <w:tab w:val="right" w:leader="dot" w:pos="9350"/>
             </w:tabs>
@@ -325,7 +341,7 @@
         </w:p>
         <w:p>
           <w:pPr>
-            <w:pStyle w:val="Cuprins3"/>
+            <w:pStyle w:val="TOC3"/>
             <w:tabs>
               <w:tab w:val="right" w:leader="dot" w:pos="9350"/>
             </w:tabs>
@@ -400,7 +416,7 @@
         </w:p>
         <w:p>
           <w:pPr>
-            <w:pStyle w:val="Cuprins1"/>
+            <w:pStyle w:val="TOC1"/>
             <w:tabs>
               <w:tab w:val="right" w:leader="dot" w:pos="9350"/>
             </w:tabs>
@@ -472,7 +488,7 @@
         </w:p>
         <w:p>
           <w:pPr>
-            <w:pStyle w:val="Cuprins3"/>
+            <w:pStyle w:val="TOC3"/>
             <w:tabs>
               <w:tab w:val="right" w:leader="dot" w:pos="9350"/>
             </w:tabs>
@@ -547,7 +563,7 @@
         </w:p>
         <w:p>
           <w:pPr>
-            <w:pStyle w:val="Cuprins3"/>
+            <w:pStyle w:val="TOC3"/>
             <w:tabs>
               <w:tab w:val="right" w:leader="dot" w:pos="9350"/>
             </w:tabs>
@@ -622,7 +638,7 @@
         </w:p>
         <w:p>
           <w:pPr>
-            <w:pStyle w:val="Cuprins1"/>
+            <w:pStyle w:val="TOC1"/>
             <w:tabs>
               <w:tab w:val="right" w:leader="dot" w:pos="9350"/>
             </w:tabs>
@@ -694,7 +710,7 @@
         </w:p>
         <w:p>
           <w:pPr>
-            <w:pStyle w:val="Cuprins3"/>
+            <w:pStyle w:val="TOC3"/>
             <w:tabs>
               <w:tab w:val="right" w:leader="dot" w:pos="9350"/>
             </w:tabs>
@@ -769,7 +785,7 @@
         </w:p>
         <w:p>
           <w:pPr>
-            <w:pStyle w:val="Cuprins1"/>
+            <w:pStyle w:val="TOC1"/>
             <w:tabs>
               <w:tab w:val="right" w:leader="dot" w:pos="9350"/>
             </w:tabs>
@@ -867,7 +883,7 @@
     </w:p>
     <w:p>
       <w:pPr>
-        <w:pStyle w:val="Titlucuprins"/>
+        <w:pStyle w:val="TOCHeading"/>
       </w:pPr>
       <w:bookmarkStart w:id="0" w:name="_Toc97540595"/>
       <w:r>
@@ -917,25 +933,252 @@
           <w:szCs w:val="24"/>
           <w:lang w:val="en-US"/>
         </w:rPr>
-        <w:t>The Document shall be updated accordingly to the sprints of development and represents and extension of the waterfall phase URS.</w:t>
-      </w:r>
-      <w:r>
-        <w:rPr>
-          <w:sz w:val="24"/>
-          <w:szCs w:val="24"/>
-          <w:lang w:val="en-US"/>
-        </w:rPr>
-        <w:t xml:space="preserve"> As a difference from the previous document, now the </w:t>
-      </w:r>
-      <w:r>
-        <w:rPr>
+        <w:t xml:space="preserve">The Document </w:t>
+      </w:r>
+      <w:r>
+        <w:rPr>
+          <w:sz w:val="24"/>
+          <w:szCs w:val="24"/>
+          <w:lang w:val="en-US"/>
+        </w:rPr>
+        <w:t xml:space="preserve">presents the changes and plan for </w:t>
+      </w:r>
+      <w:r>
+        <w:rPr>
+          <w:b/>
+          <w:bCs/>
           <w:i/>
           <w:iCs/>
           <w:sz w:val="24"/>
           <w:szCs w:val="24"/>
           <w:lang w:val="en-US"/>
         </w:rPr>
-        <w:t>User Requirements</w:t>
+        <w:t>Sprint 1</w:t>
+      </w:r>
+      <w:r>
+        <w:rPr>
+          <w:sz w:val="24"/>
+          <w:szCs w:val="24"/>
+          <w:lang w:val="en-US"/>
+        </w:rPr>
+        <w:t>(Week 7-9)</w:t>
+      </w:r>
+      <w:r>
+        <w:rPr>
+          <w:sz w:val="24"/>
+          <w:szCs w:val="24"/>
+          <w:lang w:val="en-US"/>
+        </w:rPr>
+        <w:t xml:space="preserve"> and represents</w:t>
+      </w:r>
+      <w:r>
+        <w:rPr>
+          <w:sz w:val="24"/>
+          <w:szCs w:val="24"/>
+          <w:lang w:val="en-US"/>
+        </w:rPr>
+        <w:t xml:space="preserve"> an </w:t>
+      </w:r>
+      <w:r>
+        <w:rPr>
+          <w:sz w:val="24"/>
+          <w:szCs w:val="24"/>
+          <w:lang w:val="en-US"/>
+        </w:rPr>
+        <w:t xml:space="preserve">extension of the waterfall phase </w:t>
+      </w:r>
+      <w:r>
+        <w:rPr>
+          <w:sz w:val="24"/>
+          <w:szCs w:val="24"/>
+          <w:lang w:val="en-US"/>
+        </w:rPr>
+        <w:t>documents</w:t>
+      </w:r>
+      <w:r>
+        <w:rPr>
+          <w:sz w:val="24"/>
+          <w:szCs w:val="24"/>
+          <w:lang w:val="en-US"/>
+        </w:rPr>
+        <w:t>.</w:t>
+      </w:r>
+      <w:r>
+        <w:rPr>
+          <w:sz w:val="24"/>
+          <w:szCs w:val="24"/>
+          <w:lang w:val="en-US"/>
+        </w:rPr>
+        <w:t xml:space="preserve"> As a difference from the previous document</w:t>
+      </w:r>
+      <w:r>
+        <w:rPr>
+          <w:sz w:val="24"/>
+          <w:szCs w:val="24"/>
+          <w:lang w:val="en-US"/>
+        </w:rPr>
+        <w:t>s, now the entire documentation of a sprint will be presented as a single document</w:t>
+      </w:r>
+    </w:p>
+    <w:p>
+      <w:pPr>
+        <w:rPr>
+          <w:sz w:val="24"/>
+          <w:szCs w:val="24"/>
+          <w:lang w:val="en-US"/>
+        </w:rPr>
+      </w:pPr>
+    </w:p>
+    <w:p>
+      <w:pPr>
+        <w:pStyle w:val="Heading1"/>
+        <w:rPr>
+          <w:lang w:val="en-US"/>
+        </w:rPr>
+      </w:pPr>
+      <w:r>
+        <w:rPr>
+          <w:lang w:val="en-US"/>
+        </w:rPr>
+        <w:lastRenderedPageBreak/>
+        <w:t>Sprint 1 Project Plan</w:t>
+      </w:r>
+    </w:p>
+    <w:p>
+      <w:pPr>
+        <w:rPr>
+          <w:lang w:val="en-US"/>
+        </w:rPr>
+      </w:pPr>
+    </w:p>
+    <w:p>
+      <w:pPr>
+        <w:pStyle w:val="TOCHeading"/>
+        <w:rPr>
+          <w:lang w:val="en-US"/>
+        </w:rPr>
+      </w:pPr>
+      <w:r>
+        <w:rPr>
+          <w:lang w:val="en-US"/>
+        </w:rPr>
+        <w:t>Current situation</w:t>
+      </w:r>
+    </w:p>
+    <w:p>
+      <w:pPr>
+        <w:rPr>
+          <w:lang w:val="en-US"/>
+        </w:rPr>
+      </w:pPr>
+    </w:p>
+    <w:p>
+      <w:pPr>
+        <w:rPr>
+          <w:lang w:val="en-US"/>
+        </w:rPr>
+      </w:pPr>
+      <w:r>
+        <w:rPr>
+          <w:lang w:val="en-US"/>
+        </w:rPr>
+        <w:t xml:space="preserve">As per instructed, in the past 6 weeks </w:t>
+      </w:r>
+      <w:r>
+        <w:rPr>
+          <w:lang w:val="en-US"/>
+        </w:rPr>
+        <w:t xml:space="preserve">of waterfall-style development, </w:t>
+      </w:r>
+      <w:r>
+        <w:rPr>
+          <w:lang w:val="en-US"/>
+        </w:rPr>
+        <w:t xml:space="preserve">a Desktop Application has been created for the MediaBazaar store </w:t>
+      </w:r>
+      <w:r>
+        <w:rPr>
+          <w:lang w:val="en-US"/>
+        </w:rPr>
+        <w:t>in which management of departments, employees and inventory is possible. This allows employees belonging to different departments to perform certain actions based on their permissions while on the store premise.</w:t>
+      </w:r>
+    </w:p>
+    <w:p>
+      <w:pPr>
+        <w:rPr>
+          <w:lang w:val="en-US"/>
+        </w:rPr>
+      </w:pPr>
+    </w:p>
+    <w:p>
+      <w:pPr>
+        <w:pStyle w:val="TOCHeading"/>
+        <w:rPr>
+          <w:lang w:val="en-US"/>
+        </w:rPr>
+      </w:pPr>
+      <w:r>
+        <w:rPr>
+          <w:lang w:val="en-US"/>
+        </w:rPr>
+        <w:t>Problems</w:t>
+      </w:r>
+    </w:p>
+    <w:p>
+      <w:pPr>
+        <w:rPr>
+          <w:sz w:val="24"/>
+          <w:szCs w:val="24"/>
+          <w:lang w:val="en-US"/>
+        </w:rPr>
+      </w:pPr>
+      <w:r>
+        <w:rPr>
+          <w:sz w:val="24"/>
+          <w:szCs w:val="24"/>
+          <w:lang w:val="en-US"/>
+        </w:rPr>
+        <w:t>The first instance of the Desktop app presents a few bugs and lacks certain “Quality of life” demands asked by the client. In addition to this, MediaBazaar’s CEO has also asked for the development of a website.</w:t>
+      </w:r>
+    </w:p>
+    <w:p>
+      <w:pPr>
+        <w:rPr>
+          <w:sz w:val="24"/>
+          <w:szCs w:val="24"/>
+          <w:lang w:val="en-US"/>
+        </w:rPr>
+      </w:pPr>
+    </w:p>
+    <w:p>
+      <w:pPr>
+        <w:pStyle w:val="TOCHeading"/>
+        <w:rPr>
+          <w:lang w:val="en-US"/>
+        </w:rPr>
+      </w:pPr>
+      <w:r>
+        <w:rPr>
+          <w:lang w:val="en-US"/>
+        </w:rPr>
+        <w:t>Solutions</w:t>
+      </w:r>
+    </w:p>
+    <w:p>
+      <w:pPr>
+        <w:rPr>
+          <w:sz w:val="24"/>
+          <w:szCs w:val="24"/>
+          <w:lang w:val="en-US"/>
+        </w:rPr>
+      </w:pPr>
+      <w:r>
+        <w:rPr>
+          <w:sz w:val="24"/>
+          <w:szCs w:val="24"/>
+          <w:lang w:val="en-US"/>
+        </w:rPr>
+        <w:t xml:space="preserve">The fixes which will take place during the first </w:t>
       </w:r>
       <w:r>
         <w:rPr>
@@ -945,6 +1188,16 @@
           <w:szCs w:val="24"/>
           <w:lang w:val="en-US"/>
         </w:rPr>
+        <w:t>Sprint</w:t>
+      </w:r>
+      <w:r>
+        <w:rPr>
+          <w:i/>
+          <w:iCs/>
+          <w:sz w:val="24"/>
+          <w:szCs w:val="24"/>
+          <w:lang w:val="en-US"/>
+        </w:rPr>
         <w:t xml:space="preserve"> </w:t>
       </w:r>
       <w:r>
@@ -953,99 +1206,577 @@
           <w:szCs w:val="24"/>
           <w:lang w:val="en-US"/>
         </w:rPr>
-        <w:t>will be separated by sprints.</w:t>
-      </w:r>
-    </w:p>
-    <w:p>
-      <w:pPr>
-        <w:rPr>
-          <w:sz w:val="24"/>
-          <w:szCs w:val="24"/>
-          <w:lang w:val="en-US"/>
-        </w:rPr>
-      </w:pPr>
-    </w:p>
-    <w:p>
-      <w:pPr>
-        <w:rPr>
-          <w:sz w:val="24"/>
-          <w:szCs w:val="24"/>
-          <w:lang w:val="en-US"/>
-        </w:rPr>
-      </w:pPr>
-    </w:p>
-    <w:p>
-      <w:pPr>
-        <w:rPr>
-          <w:sz w:val="24"/>
-          <w:szCs w:val="24"/>
-          <w:lang w:val="en-US"/>
-        </w:rPr>
-      </w:pPr>
-    </w:p>
-    <w:p>
-      <w:pPr>
-        <w:rPr>
-          <w:sz w:val="24"/>
-          <w:szCs w:val="24"/>
-          <w:lang w:val="en-US"/>
-        </w:rPr>
-      </w:pPr>
-    </w:p>
-    <w:p>
-      <w:pPr>
-        <w:rPr>
-          <w:sz w:val="24"/>
-          <w:szCs w:val="24"/>
-          <w:lang w:val="en-US"/>
-        </w:rPr>
-      </w:pPr>
-    </w:p>
-    <w:p>
-      <w:pPr>
-        <w:rPr>
-          <w:sz w:val="24"/>
-          <w:szCs w:val="24"/>
-          <w:lang w:val="en-US"/>
-        </w:rPr>
-      </w:pPr>
-    </w:p>
-    <w:p>
-      <w:pPr>
-        <w:rPr>
-          <w:sz w:val="24"/>
-          <w:szCs w:val="24"/>
-          <w:lang w:val="en-US"/>
-        </w:rPr>
-      </w:pPr>
-    </w:p>
-    <w:p>
-      <w:pPr>
-        <w:rPr>
-          <w:sz w:val="24"/>
-          <w:szCs w:val="24"/>
-          <w:lang w:val="en-US"/>
-        </w:rPr>
-      </w:pPr>
-    </w:p>
-    <w:p>
-      <w:pPr>
-        <w:rPr>
-          <w:sz w:val="24"/>
-          <w:szCs w:val="24"/>
-          <w:lang w:val="en-US"/>
-        </w:rPr>
-      </w:pPr>
-    </w:p>
-    <w:p>
-      <w:pPr>
-        <w:pStyle w:val="Titlucuprins"/>
-      </w:pPr>
-      <w:bookmarkStart w:id="1" w:name="_Toc97540596"/>
+        <w:t>include</w:t>
+      </w:r>
+      <w:r>
+        <w:rPr>
+          <w:sz w:val="24"/>
+          <w:szCs w:val="24"/>
+          <w:lang w:val="en-US"/>
+        </w:rPr>
+        <w:t>:</w:t>
+      </w:r>
+    </w:p>
+    <w:p>
+      <w:pPr>
+        <w:rPr>
+          <w:sz w:val="24"/>
+          <w:szCs w:val="24"/>
+          <w:lang w:val="en-US"/>
+        </w:rPr>
+      </w:pPr>
+      <w:r>
+        <w:rPr>
+          <w:sz w:val="24"/>
+          <w:szCs w:val="24"/>
+          <w:lang w:val="en-US"/>
+        </w:rPr>
+        <w:t>Bugs</w:t>
+      </w:r>
+    </w:p>
+    <w:p>
+      <w:pPr>
+        <w:pStyle w:val="ListParagraph"/>
+        <w:numPr>
+          <w:ilvl w:val="0"/>
+          <w:numId w:val="6"/>
+        </w:numPr>
+        <w:rPr>
+          <w:sz w:val="24"/>
+          <w:szCs w:val="24"/>
+          <w:lang w:val="en-US"/>
+        </w:rPr>
+      </w:pPr>
+      <w:r>
+        <w:rPr>
+          <w:sz w:val="24"/>
+          <w:szCs w:val="24"/>
+          <w:lang w:val="en-US"/>
+        </w:rPr>
+        <w:t xml:space="preserve">Accounts with permissions to manage departments </w:t>
+      </w:r>
+      <w:proofErr w:type="gramStart"/>
+      <w:r>
+        <w:rPr>
+          <w:sz w:val="24"/>
+          <w:szCs w:val="24"/>
+          <w:lang w:val="en-US"/>
+        </w:rPr>
+        <w:t>have the ability to</w:t>
+      </w:r>
+      <w:proofErr w:type="gramEnd"/>
+      <w:r>
+        <w:rPr>
+          <w:sz w:val="24"/>
+          <w:szCs w:val="24"/>
+          <w:lang w:val="en-US"/>
+        </w:rPr>
+        <w:t xml:space="preserve"> remove certain departments which prove to be fundamental to the functionality of a store (Sales).</w:t>
+      </w:r>
+    </w:p>
+    <w:p>
+      <w:pPr>
+        <w:pStyle w:val="ListParagraph"/>
+        <w:numPr>
+          <w:ilvl w:val="0"/>
+          <w:numId w:val="6"/>
+        </w:numPr>
+        <w:rPr>
+          <w:sz w:val="24"/>
+          <w:szCs w:val="24"/>
+          <w:lang w:val="en-US"/>
+        </w:rPr>
+      </w:pPr>
+      <w:r>
+        <w:rPr>
+          <w:sz w:val="24"/>
+          <w:szCs w:val="24"/>
+          <w:lang w:val="en-US"/>
+        </w:rPr>
+        <w:t xml:space="preserve">Accounts which have no permission to access certain screens inside of the app </w:t>
+      </w:r>
+      <w:proofErr w:type="gramStart"/>
+      <w:r>
+        <w:rPr>
+          <w:sz w:val="24"/>
+          <w:szCs w:val="24"/>
+          <w:lang w:val="en-US"/>
+        </w:rPr>
+        <w:t>are able to</w:t>
+      </w:r>
+      <w:proofErr w:type="gramEnd"/>
+      <w:r>
+        <w:rPr>
+          <w:sz w:val="24"/>
+          <w:szCs w:val="24"/>
+          <w:lang w:val="en-US"/>
+        </w:rPr>
+        <w:t xml:space="preserve"> still see the buttons which lead to said screens. This has proven to create confusion and is going to be removed.</w:t>
+      </w:r>
+    </w:p>
+    <w:p>
+      <w:pPr>
+        <w:rPr>
+          <w:sz w:val="24"/>
+          <w:szCs w:val="24"/>
+          <w:lang w:val="en-US"/>
+        </w:rPr>
+      </w:pPr>
+      <w:r>
+        <w:rPr>
+          <w:sz w:val="24"/>
+          <w:szCs w:val="24"/>
+          <w:lang w:val="en-US"/>
+        </w:rPr>
+        <w:t>UI changes:</w:t>
+      </w:r>
+    </w:p>
+    <w:p>
+      <w:pPr>
+        <w:pStyle w:val="ListParagraph"/>
+        <w:numPr>
+          <w:ilvl w:val="0"/>
+          <w:numId w:val="7"/>
+        </w:numPr>
+        <w:rPr>
+          <w:sz w:val="24"/>
+          <w:szCs w:val="24"/>
+          <w:lang w:val="en-US"/>
+        </w:rPr>
+      </w:pPr>
+      <w:r>
+        <w:rPr>
+          <w:sz w:val="24"/>
+          <w:szCs w:val="24"/>
+          <w:lang w:val="en-US"/>
+        </w:rPr>
+        <w:t>A request to add a clock to the application</w:t>
+      </w:r>
+    </w:p>
+    <w:p>
+      <w:pPr>
+        <w:pStyle w:val="ListParagraph"/>
+        <w:numPr>
+          <w:ilvl w:val="0"/>
+          <w:numId w:val="7"/>
+        </w:numPr>
+        <w:rPr>
+          <w:sz w:val="24"/>
+          <w:szCs w:val="24"/>
+          <w:lang w:val="en-US"/>
+        </w:rPr>
+      </w:pPr>
+      <w:r>
+        <w:rPr>
+          <w:sz w:val="24"/>
+          <w:szCs w:val="24"/>
+          <w:lang w:val="en-US"/>
+        </w:rPr>
+        <w:t>Addition of the MediaBazaar logo</w:t>
+      </w:r>
+    </w:p>
+    <w:p>
+      <w:pPr>
+        <w:pStyle w:val="ListParagraph"/>
+        <w:numPr>
+          <w:ilvl w:val="0"/>
+          <w:numId w:val="7"/>
+        </w:numPr>
+        <w:rPr>
+          <w:sz w:val="24"/>
+          <w:szCs w:val="24"/>
+          <w:lang w:val="en-US"/>
+        </w:rPr>
+      </w:pPr>
+      <w:r>
+        <w:rPr>
+          <w:sz w:val="24"/>
+          <w:szCs w:val="24"/>
+          <w:lang w:val="en-US"/>
+        </w:rPr>
+        <w:t>Overall polishing of the design</w:t>
+      </w:r>
+    </w:p>
+    <w:p>
+      <w:pPr>
+        <w:rPr>
+          <w:sz w:val="24"/>
+          <w:szCs w:val="24"/>
+          <w:lang w:val="en-US"/>
+        </w:rPr>
+      </w:pPr>
+      <w:r>
+        <w:rPr>
+          <w:sz w:val="24"/>
+          <w:szCs w:val="24"/>
+          <w:lang w:val="en-US"/>
+        </w:rPr>
+        <w:t>In terms of the web application, a first draft of the design is going to be delivered.</w:t>
+      </w:r>
+    </w:p>
+    <w:p>
+      <w:pPr>
+        <w:rPr>
+          <w:sz w:val="24"/>
+          <w:szCs w:val="24"/>
+          <w:lang w:val="en-US"/>
+        </w:rPr>
+      </w:pPr>
+    </w:p>
+    <w:p>
+      <w:pPr>
+        <w:rPr>
+          <w:sz w:val="24"/>
+          <w:szCs w:val="24"/>
+          <w:lang w:val="en-US"/>
+        </w:rPr>
+      </w:pPr>
+    </w:p>
+    <w:p>
+      <w:pPr>
+        <w:pStyle w:val="TOCHeading"/>
+        <w:rPr>
+          <w:lang w:val="en-US"/>
+        </w:rPr>
+      </w:pPr>
+      <w:r>
+        <w:rPr>
+          <w:lang w:val="en-US"/>
+        </w:rPr>
+        <w:lastRenderedPageBreak/>
+        <w:t>Deliverables</w:t>
+      </w:r>
+    </w:p>
+    <w:p>
+      <w:pPr>
+        <w:rPr>
+          <w:sz w:val="24"/>
+          <w:szCs w:val="24"/>
+          <w:lang w:val="en-US"/>
+        </w:rPr>
+      </w:pPr>
+      <w:r>
+        <w:rPr>
+          <w:sz w:val="24"/>
+          <w:szCs w:val="24"/>
+          <w:lang w:val="en-US"/>
+        </w:rPr>
+        <w:t xml:space="preserve">The delivered products at the end of </w:t>
+      </w:r>
+      <w:r>
+        <w:rPr>
+          <w:i/>
+          <w:iCs/>
+          <w:sz w:val="24"/>
+          <w:szCs w:val="24"/>
+          <w:lang w:val="en-US"/>
+        </w:rPr>
+        <w:t>Sprint</w:t>
+      </w:r>
+      <w:r>
+        <w:rPr>
+          <w:sz w:val="24"/>
+          <w:szCs w:val="24"/>
+          <w:lang w:val="en-US"/>
+        </w:rPr>
+        <w:t xml:space="preserve"> 1 will be:</w:t>
+      </w:r>
+    </w:p>
+    <w:p>
+      <w:pPr>
+        <w:pStyle w:val="ListParagraph"/>
+        <w:numPr>
+          <w:ilvl w:val="0"/>
+          <w:numId w:val="8"/>
+        </w:numPr>
+        <w:rPr>
+          <w:sz w:val="24"/>
+          <w:szCs w:val="24"/>
+          <w:lang w:val="en-US"/>
+        </w:rPr>
+      </w:pPr>
+      <w:r>
+        <w:rPr>
+          <w:sz w:val="24"/>
+          <w:szCs w:val="24"/>
+          <w:lang w:val="en-US"/>
+        </w:rPr>
+        <w:t>The previous desktop application with the fixes mentioned</w:t>
+      </w:r>
+    </w:p>
+    <w:p>
+      <w:pPr>
+        <w:pStyle w:val="ListParagraph"/>
+        <w:numPr>
+          <w:ilvl w:val="0"/>
+          <w:numId w:val="8"/>
+        </w:numPr>
+        <w:rPr>
+          <w:sz w:val="24"/>
+          <w:szCs w:val="24"/>
+          <w:lang w:val="en-US"/>
+        </w:rPr>
+      </w:pPr>
+      <w:r>
+        <w:rPr>
+          <w:sz w:val="24"/>
+          <w:szCs w:val="24"/>
+          <w:lang w:val="en-US"/>
+        </w:rPr>
+        <w:t>A draft of the Web Application’s design</w:t>
+      </w:r>
+    </w:p>
+    <w:p>
+      <w:pPr>
+        <w:rPr>
+          <w:sz w:val="24"/>
+          <w:szCs w:val="24"/>
+          <w:lang w:val="en-US"/>
+        </w:rPr>
+      </w:pPr>
+    </w:p>
+    <w:p>
+      <w:pPr>
+        <w:pStyle w:val="TOCHeading"/>
+        <w:rPr>
+          <w:lang w:val="en-US"/>
+        </w:rPr>
+      </w:pPr>
+      <w:r>
+        <w:rPr>
+          <w:lang w:val="en-US"/>
+        </w:rPr>
+        <w:t>Non-deliverables</w:t>
+      </w:r>
+    </w:p>
+    <w:p>
+      <w:pPr>
+        <w:rPr>
+          <w:sz w:val="24"/>
+          <w:szCs w:val="24"/>
+          <w:lang w:val="en-US"/>
+        </w:rPr>
+      </w:pPr>
+      <w:r>
+        <w:rPr>
+          <w:sz w:val="24"/>
+          <w:szCs w:val="24"/>
+          <w:lang w:val="en-US"/>
+        </w:rPr>
+        <w:t>Possibly expected deliverables which must be clarified as non-deliverables include:</w:t>
+      </w:r>
+    </w:p>
+    <w:p>
+      <w:pPr>
+        <w:pStyle w:val="ListParagraph"/>
+        <w:numPr>
+          <w:ilvl w:val="0"/>
+          <w:numId w:val="9"/>
+        </w:numPr>
+        <w:rPr>
+          <w:sz w:val="24"/>
+          <w:szCs w:val="24"/>
+          <w:lang w:val="en-US"/>
+        </w:rPr>
+      </w:pPr>
+      <w:r>
+        <w:rPr>
+          <w:sz w:val="24"/>
+          <w:szCs w:val="24"/>
+          <w:lang w:val="en-US"/>
+        </w:rPr>
+        <w:t>A fully working website</w:t>
+      </w:r>
+    </w:p>
+    <w:p>
+      <w:pPr>
+        <w:pStyle w:val="ListParagraph"/>
+        <w:rPr>
+          <w:sz w:val="24"/>
+          <w:szCs w:val="24"/>
+          <w:lang w:val="en-US"/>
+        </w:rPr>
+      </w:pPr>
+      <w:r>
+        <w:rPr>
+          <w:sz w:val="24"/>
+          <w:szCs w:val="24"/>
+          <w:lang w:val="en-US"/>
+        </w:rPr>
+        <w:tab/>
+        <w:t>For the first sprint, only the looks are presented, awaiting feedback</w:t>
+      </w:r>
+    </w:p>
+    <w:p>
+      <w:pPr>
+        <w:pStyle w:val="ListParagraph"/>
+        <w:numPr>
+          <w:ilvl w:val="0"/>
+          <w:numId w:val="9"/>
+        </w:numPr>
+        <w:rPr>
+          <w:sz w:val="24"/>
+          <w:szCs w:val="24"/>
+          <w:lang w:val="en-US"/>
+        </w:rPr>
+      </w:pPr>
+      <w:r>
+        <w:rPr>
+          <w:sz w:val="24"/>
+          <w:szCs w:val="24"/>
+          <w:lang w:val="en-US"/>
+        </w:rPr>
+        <w:t>A completely bug-free desktop application</w:t>
+      </w:r>
+    </w:p>
+    <w:p>
+      <w:pPr>
+        <w:rPr>
+          <w:sz w:val="24"/>
+          <w:szCs w:val="24"/>
+          <w:lang w:val="en-US"/>
+        </w:rPr>
+      </w:pPr>
+      <w:r>
+        <w:rPr>
+          <w:sz w:val="24"/>
+          <w:szCs w:val="24"/>
+          <w:lang w:val="en-US"/>
+        </w:rPr>
+        <w:tab/>
+      </w:r>
+      <w:r>
+        <w:rPr>
+          <w:sz w:val="24"/>
+          <w:szCs w:val="24"/>
+          <w:lang w:val="en-US"/>
+        </w:rPr>
+        <w:tab/>
+        <w:t xml:space="preserve">No major bugs should be present in the application due to multiple tests, </w:t>
+      </w:r>
+      <w:r>
+        <w:rPr>
+          <w:sz w:val="24"/>
+          <w:szCs w:val="24"/>
+          <w:lang w:val="en-US"/>
+        </w:rPr>
+        <w:tab/>
+        <w:t xml:space="preserve">although there is always a possibility to allow for mistakes. </w:t>
+      </w:r>
+    </w:p>
+    <w:p>
+      <w:pPr>
+        <w:rPr>
+          <w:sz w:val="24"/>
+          <w:szCs w:val="24"/>
+          <w:lang w:val="en-US"/>
+        </w:rPr>
+      </w:pPr>
+    </w:p>
+    <w:p>
+      <w:pPr>
+        <w:rPr>
+          <w:lang w:val="en-US"/>
+        </w:rPr>
+      </w:pPr>
+    </w:p>
+    <w:p>
+      <w:pPr>
+        <w:rPr>
+          <w:sz w:val="24"/>
+          <w:szCs w:val="24"/>
+          <w:lang w:val="en-US"/>
+        </w:rPr>
+      </w:pPr>
+    </w:p>
+    <w:p>
+      <w:pPr>
+        <w:pStyle w:val="Heading1"/>
+        <w:rPr>
+          <w:lang w:val="en-US"/>
+        </w:rPr>
+      </w:pPr>
+      <w:bookmarkStart w:id="1" w:name="_Toc100047734"/>
+      <w:r>
+        <w:rPr>
+          <w:lang w:val="en-US"/>
+        </w:rPr>
+        <w:t>Sprint 1</w:t>
+      </w:r>
+      <w:bookmarkEnd w:id="1"/>
+      <w:r>
+        <w:rPr>
+          <w:lang w:val="en-US"/>
+        </w:rPr>
+        <w:t xml:space="preserve"> URS</w:t>
+      </w:r>
+    </w:p>
+    <w:p>
+      <w:pPr>
+        <w:rPr>
+          <w:sz w:val="24"/>
+          <w:szCs w:val="24"/>
+          <w:lang w:val="en-US"/>
+        </w:rPr>
+      </w:pPr>
+      <w:r>
+        <w:rPr>
+          <w:sz w:val="24"/>
+          <w:szCs w:val="24"/>
+          <w:lang w:val="en-US"/>
+        </w:rPr>
+        <w:t xml:space="preserve">As per discussed in the first client meeting of sprint one. These weeks will revolve around prioritizing polishing the </w:t>
+      </w:r>
+      <w:r>
+        <w:rPr>
+          <w:i/>
+          <w:iCs/>
+          <w:sz w:val="24"/>
+          <w:szCs w:val="24"/>
+          <w:u w:val="single"/>
+          <w:lang w:val="en-US"/>
+        </w:rPr>
+        <w:t>Desktop MediaBazaar Application</w:t>
+      </w:r>
+      <w:r>
+        <w:rPr>
+          <w:i/>
+          <w:iCs/>
+          <w:sz w:val="24"/>
+          <w:szCs w:val="24"/>
+          <w:u w:val="single"/>
+          <w:lang w:val="en-US"/>
+        </w:rPr>
+        <w:t xml:space="preserve">. </w:t>
+      </w:r>
+    </w:p>
+    <w:p>
+      <w:pPr>
+        <w:rPr>
+          <w:sz w:val="24"/>
+          <w:szCs w:val="24"/>
+          <w:lang w:val="en-US"/>
+        </w:rPr>
+      </w:pPr>
+    </w:p>
+    <w:p>
+      <w:pPr>
+        <w:rPr>
+          <w:sz w:val="24"/>
+          <w:szCs w:val="24"/>
+          <w:lang w:val="en-US"/>
+        </w:rPr>
+      </w:pPr>
+    </w:p>
+    <w:p>
+      <w:pPr>
+        <w:pStyle w:val="TOCHeading"/>
+      </w:pPr>
+      <w:bookmarkStart w:id="2" w:name="_Toc97540596"/>
       <w:r>
         <w:t>User requirements</w:t>
       </w:r>
-      <w:bookmarkEnd w:id="1"/>
+      <w:bookmarkEnd w:id="2"/>
     </w:p>
     <w:p>
       <w:pPr>
@@ -1230,103 +1961,6 @@
           <w:lang w:val="en-US"/>
         </w:rPr>
         <w:t xml:space="preserve"> features that will not be implemented</w:t>
-      </w:r>
-    </w:p>
-    <w:p>
-      <w:pPr>
-        <w:rPr>
-          <w:rFonts w:ascii="Calibri" w:eastAsia="Times New Roman" w:hAnsi="Calibri" w:cs="Times New Roman"/>
-          <w:sz w:val="24"/>
-          <w:szCs w:val="24"/>
-          <w:lang w:val="en-US"/>
-        </w:rPr>
-      </w:pPr>
-    </w:p>
-    <w:p>
-      <w:pPr>
-        <w:rPr>
-          <w:rFonts w:ascii="Calibri" w:eastAsia="Times New Roman" w:hAnsi="Calibri" w:cs="Times New Roman"/>
-          <w:lang w:val="en-US"/>
-        </w:rPr>
-      </w:pPr>
-    </w:p>
-    <w:p>
-      <w:pPr>
-        <w:pStyle w:val="Titlu1"/>
-        <w:rPr>
-          <w:lang w:val="en-US"/>
-        </w:rPr>
-      </w:pPr>
-      <w:bookmarkStart w:id="2" w:name="_Toc100047734"/>
-      <w:r>
-        <w:rPr>
-          <w:lang w:val="en-US"/>
-        </w:rPr>
-        <w:t>Sprint 1</w:t>
-      </w:r>
-      <w:bookmarkEnd w:id="2"/>
-    </w:p>
-    <w:p>
-      <w:pPr>
-        <w:rPr>
-          <w:sz w:val="24"/>
-          <w:szCs w:val="24"/>
-          <w:lang w:val="en-US"/>
-        </w:rPr>
-      </w:pPr>
-      <w:r>
-        <w:rPr>
-          <w:sz w:val="24"/>
-          <w:szCs w:val="24"/>
-          <w:lang w:val="en-US"/>
-        </w:rPr>
-        <w:t xml:space="preserve">As per discussed in the first client meeting of sprint one. These weeks will revolve around prioritizing polishing the </w:t>
-      </w:r>
-      <w:r>
-        <w:rPr>
-          <w:i/>
-          <w:iCs/>
-          <w:sz w:val="24"/>
-          <w:szCs w:val="24"/>
-          <w:u w:val="single"/>
-          <w:lang w:val="en-US"/>
-        </w:rPr>
-        <w:t xml:space="preserve">Desktop </w:t>
-      </w:r>
-      <w:proofErr w:type="spellStart"/>
-      <w:r>
-        <w:rPr>
-          <w:i/>
-          <w:iCs/>
-          <w:sz w:val="24"/>
-          <w:szCs w:val="24"/>
-          <w:u w:val="single"/>
-          <w:lang w:val="en-US"/>
-        </w:rPr>
-        <w:t>MediaBazaar</w:t>
-      </w:r>
-      <w:proofErr w:type="spellEnd"/>
-      <w:r>
-        <w:rPr>
-          <w:i/>
-          <w:iCs/>
-          <w:sz w:val="24"/>
-          <w:szCs w:val="24"/>
-          <w:u w:val="single"/>
-          <w:lang w:val="en-US"/>
-        </w:rPr>
-        <w:t xml:space="preserve"> Application</w:t>
-      </w:r>
-      <w:r>
-        <w:rPr>
-          <w:i/>
-          <w:iCs/>
-          <w:sz w:val="24"/>
-          <w:szCs w:val="24"/>
-          <w:u w:val="single"/>
-          <w:lang w:val="en-US"/>
-        </w:rPr>
-        <w:t xml:space="preserve">. </w:t>
       </w:r>
     </w:p>
     <w:p>
@@ -1375,7 +2009,7 @@
     </w:p>
     <w:p>
       <w:pPr>
-        <w:pStyle w:val="Listparagraf"/>
+        <w:pStyle w:val="ListParagraph"/>
         <w:numPr>
           <w:ilvl w:val="0"/>
           <w:numId w:val="1"/>
@@ -1384,30 +2018,24 @@
           <w:lang w:val="en-US"/>
         </w:rPr>
       </w:pPr>
-      <w:r>
-        <w:rPr>
-          <w:lang w:val="en-US"/>
-        </w:rPr>
-        <w:t xml:space="preserve">NFR-01(M): Addition of </w:t>
-      </w:r>
       <w:proofErr w:type="spellStart"/>
       <w:r>
         <w:rPr>
           <w:lang w:val="en-US"/>
         </w:rPr>
-        <w:t>MediaBazaar</w:t>
+        <w:t>NFR</w:t>
       </w:r>
       <w:proofErr w:type="spellEnd"/>
       <w:r>
         <w:rPr>
           <w:lang w:val="en-US"/>
         </w:rPr>
-        <w:t xml:space="preserve"> logo inside of the application</w:t>
-      </w:r>
-    </w:p>
-    <w:p>
-      <w:pPr>
-        <w:pStyle w:val="Listparagraf"/>
+        <w:t>-01(M): Addition of MediaBazaar logo inside of the application</w:t>
+      </w:r>
+    </w:p>
+    <w:p>
+      <w:pPr>
+        <w:pStyle w:val="ListParagraph"/>
         <w:numPr>
           <w:ilvl w:val="0"/>
           <w:numId w:val="1"/>
@@ -1425,7 +2053,7 @@
     </w:p>
     <w:p>
       <w:pPr>
-        <w:pStyle w:val="Listparagraf"/>
+        <w:pStyle w:val="ListParagraph"/>
         <w:numPr>
           <w:ilvl w:val="0"/>
           <w:numId w:val="1"/>
@@ -1434,16 +2062,48 @@
           <w:lang w:val="en-US"/>
         </w:rPr>
       </w:pPr>
-      <w:r>
-        <w:rPr>
-          <w:lang w:val="en-US"/>
-        </w:rPr>
-        <w:t>NFR-03(S): Polishing of UI</w:t>
-      </w:r>
-    </w:p>
-    <w:p>
-      <w:pPr>
-        <w:pStyle w:val="Listparagraf"/>
+      <w:proofErr w:type="spellStart"/>
+      <w:r>
+        <w:rPr>
+          <w:lang w:val="en-US"/>
+        </w:rPr>
+        <w:t>NFR</w:t>
+      </w:r>
+      <w:proofErr w:type="spellEnd"/>
+      <w:r>
+        <w:rPr>
+          <w:lang w:val="en-US"/>
+        </w:rPr>
+        <w:t>-03(</w:t>
+      </w:r>
+      <w:r>
+        <w:rPr>
+          <w:lang w:val="en-US"/>
+        </w:rPr>
+        <w:t>M</w:t>
+      </w:r>
+      <w:r>
+        <w:rPr>
+          <w:lang w:val="en-US"/>
+        </w:rPr>
+        <w:t>):</w:t>
+      </w:r>
+      <w:r>
+        <w:rPr>
+          <w:lang w:val="en-US"/>
+        </w:rPr>
+        <w:t xml:space="preserve"> First draft of website design</w:t>
+      </w:r>
+      <w:r>
+        <w:rPr>
+          <w:lang w:val="en-US"/>
+        </w:rPr>
+        <w:t xml:space="preserve"> </w:t>
+      </w:r>
+    </w:p>
+    <w:p>
+      <w:pPr>
+        <w:pStyle w:val="ListParagraph"/>
         <w:numPr>
           <w:ilvl w:val="0"/>
           <w:numId w:val="1"/>
@@ -1452,11 +2112,19 @@
           <w:lang w:val="en-US"/>
         </w:rPr>
       </w:pPr>
-      <w:r>
-        <w:rPr>
-          <w:lang w:val="en-US"/>
-        </w:rPr>
-        <w:t>NFR-0</w:t>
+      <w:proofErr w:type="spellStart"/>
+      <w:r>
+        <w:rPr>
+          <w:lang w:val="en-US"/>
+        </w:rPr>
+        <w:t>NFR</w:t>
+      </w:r>
+      <w:proofErr w:type="spellEnd"/>
+      <w:r>
+        <w:rPr>
+          <w:lang w:val="en-US"/>
+        </w:rPr>
+        <w:t>-0</w:t>
       </w:r>
       <w:r>
         <w:rPr>
@@ -1468,12 +2136,18 @@
         <w:rPr>
           <w:lang w:val="en-US"/>
         </w:rPr>
-        <w:t>(S): Certain Accounts can only see the buttons they can activate</w:t>
-      </w:r>
-    </w:p>
-    <w:p>
-      <w:pPr>
-        <w:pStyle w:val="Listparagraf"/>
+        <w:t xml:space="preserve">(S): </w:t>
+      </w:r>
+      <w:r>
+        <w:rPr>
+          <w:lang w:val="en-US"/>
+        </w:rPr>
+        <w:t>Polishing of UI</w:t>
+      </w:r>
+    </w:p>
+    <w:p>
+      <w:pPr>
+        <w:pStyle w:val="ListParagraph"/>
         <w:numPr>
           <w:ilvl w:val="0"/>
           <w:numId w:val="1"/>
@@ -1482,11 +2156,19 @@
           <w:lang w:val="en-US"/>
         </w:rPr>
       </w:pPr>
-      <w:r>
-        <w:rPr>
-          <w:lang w:val="en-US"/>
-        </w:rPr>
-        <w:t>NFR-0</w:t>
+      <w:proofErr w:type="spellStart"/>
+      <w:r>
+        <w:rPr>
+          <w:lang w:val="en-US"/>
+        </w:rPr>
+        <w:t>NFR</w:t>
+      </w:r>
+      <w:proofErr w:type="spellEnd"/>
+      <w:r>
+        <w:rPr>
+          <w:lang w:val="en-US"/>
+        </w:rPr>
+        <w:t>-0</w:t>
       </w:r>
       <w:r>
         <w:rPr>
@@ -1498,7 +2180,57 @@
         <w:rPr>
           <w:lang w:val="en-US"/>
         </w:rPr>
-        <w:t xml:space="preserve">(C):  </w:t>
+        <w:t>(</w:t>
+      </w:r>
+      <w:r>
+        <w:rPr>
+          <w:lang w:val="en-US"/>
+        </w:rPr>
+        <w:t>S</w:t>
+      </w:r>
+      <w:r>
+        <w:rPr>
+          <w:lang w:val="en-US"/>
+        </w:rPr>
+        <w:t xml:space="preserve">): </w:t>
+      </w:r>
+      <w:r>
+        <w:rPr>
+          <w:lang w:val="en-US"/>
+        </w:rPr>
+        <w:t>Certain Accounts can only see the buttons they can activate</w:t>
+      </w:r>
+    </w:p>
+    <w:p>
+      <w:pPr>
+        <w:pStyle w:val="ListParagraph"/>
+        <w:numPr>
+          <w:ilvl w:val="0"/>
+          <w:numId w:val="1"/>
+        </w:numPr>
+        <w:rPr>
+          <w:lang w:val="en-US"/>
+        </w:rPr>
+      </w:pPr>
+      <w:proofErr w:type="spellStart"/>
+      <w:r>
+        <w:rPr>
+          <w:lang w:val="en-US"/>
+        </w:rPr>
+        <w:t>NFR</w:t>
+      </w:r>
+      <w:proofErr w:type="spellEnd"/>
+      <w:r>
+        <w:rPr>
+          <w:lang w:val="en-US"/>
+        </w:rPr>
+        <w:t>-06(C):</w:t>
+      </w:r>
+      <w:r>
+        <w:rPr>
+          <w:lang w:val="en-US"/>
+        </w:rPr>
+        <w:t xml:space="preserve"> </w:t>
       </w:r>
       <w:r>
         <w:rPr>
@@ -1506,14 +2238,6 @@
         </w:rPr>
         <w:t>Addition of a Clock in the application</w:t>
       </w:r>
-    </w:p>
-    <w:p>
-      <w:pPr>
-        <w:pStyle w:val="Listparagraf"/>
-        <w:rPr>
-          <w:lang w:val="en-US"/>
-        </w:rPr>
-      </w:pPr>
     </w:p>
     <w:p>
       <w:pPr>
@@ -1568,7 +2292,7 @@
     </w:p>
     <w:p>
       <w:pPr>
-        <w:pStyle w:val="Listparagraf"/>
+        <w:pStyle w:val="ListParagraph"/>
         <w:numPr>
           <w:ilvl w:val="0"/>
           <w:numId w:val="1"/>
@@ -1616,7 +2340,7 @@
     </w:p>
     <w:p>
       <w:pPr>
-        <w:pStyle w:val="Listparagraf"/>
+        <w:pStyle w:val="ListParagraph"/>
         <w:numPr>
           <w:ilvl w:val="0"/>
           <w:numId w:val="1"/>
@@ -1634,68 +2358,49 @@
     </w:p>
     <w:p>
       <w:pPr>
-        <w:jc w:val="center"/>
-        <w:rPr>
-          <w:b/>
-          <w:bCs/>
-          <w:color w:val="FF0000"/>
-          <w:sz w:val="28"/>
-          <w:szCs w:val="28"/>
-          <w:lang w:val="en-US"/>
-        </w:rPr>
-      </w:pPr>
-      <w:r>
-        <w:rPr>
-          <w:b/>
-          <w:bCs/>
-          <w:color w:val="FF0000"/>
-          <w:sz w:val="28"/>
-          <w:szCs w:val="28"/>
-          <w:lang w:val="en-US"/>
-        </w:rPr>
-        <w:t>Disclaimer: Everything documented past this point is yet uncertain and it up for debate/discussion</w:t>
-      </w:r>
-    </w:p>
-    <w:p>
-      <w:pPr>
-        <w:jc w:val="center"/>
-        <w:rPr>
-          <w:b/>
-          <w:bCs/>
-          <w:color w:val="FF0000"/>
-          <w:sz w:val="28"/>
-          <w:szCs w:val="28"/>
-          <w:lang w:val="en-US"/>
-        </w:rPr>
-      </w:pPr>
-    </w:p>
-    <w:p>
-      <w:pPr>
-        <w:pStyle w:val="Titlu1"/>
-        <w:rPr>
-          <w:lang w:val="en-US"/>
-        </w:rPr>
-      </w:pPr>
-      <w:bookmarkStart w:id="5" w:name="_Toc100047737"/>
-      <w:r>
-        <w:rPr>
-          <w:lang w:val="en-US"/>
-        </w:rPr>
-        <w:t xml:space="preserve">Sprint </w:t>
-      </w:r>
-      <w:r>
-        <w:rPr>
-          <w:lang w:val="en-US"/>
-        </w:rPr>
-        <w:t>2 (Week 10 – 12)</w:t>
-      </w:r>
-      <w:bookmarkEnd w:id="5"/>
-    </w:p>
-    <w:p>
-      <w:pPr>
-        <w:rPr>
-          <w:sz w:val="24"/>
-          <w:szCs w:val="24"/>
+        <w:rPr>
+          <w:lang w:val="en-US"/>
+        </w:rPr>
+      </w:pPr>
+    </w:p>
+    <w:p>
+      <w:pPr>
+        <w:rPr>
+          <w:lang w:val="en-US"/>
+        </w:rPr>
+      </w:pPr>
+    </w:p>
+    <w:p>
+      <w:pPr>
+        <w:rPr>
+          <w:lang w:val="en-US"/>
+        </w:rPr>
+      </w:pPr>
+    </w:p>
+    <w:p>
+      <w:pPr>
+        <w:rPr>
+          <w:lang w:val="en-US"/>
+        </w:rPr>
+      </w:pPr>
+    </w:p>
+    <w:p>
+      <w:pPr>
+        <w:pStyle w:val="TOCHeading"/>
+        <w:rPr>
+          <w:lang w:val="en-US"/>
+        </w:rPr>
+      </w:pPr>
+      <w:r>
+        <w:rPr>
+          <w:lang w:val="en-US"/>
+        </w:rPr>
+        <w:t>Use Cases</w:t>
+      </w:r>
+    </w:p>
+    <w:p>
+      <w:pPr>
+        <w:rPr>
           <w:lang w:val="en-US"/>
         </w:rPr>
       </w:pPr>
@@ -1715,7 +2420,6 @@
           <w:lang w:val="en-US"/>
         </w:rPr>
       </w:pPr>
-      <w:bookmarkStart w:id="6" w:name="_Toc100047738"/>
       <w:r>
         <w:rPr>
           <w:rFonts w:ascii="Calibri" w:eastAsia="Times New Roman" w:hAnsi="Calibri" w:cs="Times New Roman"/>
@@ -1724,166 +2428,7 @@
           <w:spacing w:val="15"/>
           <w:lang w:val="en-US"/>
         </w:rPr>
-        <w:t>Non-functional requirements</w:t>
-      </w:r>
-      <w:bookmarkEnd w:id="6"/>
-    </w:p>
-    <w:p>
-      <w:pPr>
-        <w:rPr>
-          <w:lang w:val="en-US"/>
-        </w:rPr>
-      </w:pPr>
-    </w:p>
-    <w:p>
-      <w:pPr>
-        <w:pStyle w:val="Listparagraf"/>
-        <w:numPr>
-          <w:ilvl w:val="0"/>
-          <w:numId w:val="2"/>
-        </w:numPr>
-        <w:rPr>
-          <w:lang w:val="en-US"/>
-        </w:rPr>
-      </w:pPr>
-      <w:r>
-        <w:rPr>
-          <w:lang w:val="en-US"/>
-        </w:rPr>
-        <w:t xml:space="preserve">NFR-06(M) - </w:t>
-      </w:r>
-      <w:r>
-        <w:rPr>
-          <w:lang w:val="en-US"/>
-        </w:rPr>
-        <w:t xml:space="preserve">Initial version of </w:t>
-      </w:r>
-      <w:proofErr w:type="spellStart"/>
-      <w:r>
-        <w:rPr>
-          <w:lang w:val="en-US"/>
-        </w:rPr>
-        <w:t>MediaBazaar</w:t>
-      </w:r>
-      <w:proofErr w:type="spellEnd"/>
-      <w:r>
-        <w:rPr>
-          <w:lang w:val="en-US"/>
-        </w:rPr>
-        <w:t xml:space="preserve"> website.</w:t>
-      </w:r>
-    </w:p>
-    <w:p>
-      <w:pPr>
-        <w:pStyle w:val="Listparagraf"/>
-        <w:numPr>
-          <w:ilvl w:val="0"/>
-          <w:numId w:val="2"/>
-        </w:numPr>
-        <w:rPr>
-          <w:lang w:val="en-US"/>
-        </w:rPr>
-      </w:pPr>
-      <w:r>
-        <w:rPr>
-          <w:lang w:val="en-US"/>
-        </w:rPr>
-        <w:t>NFR-0</w:t>
-      </w:r>
-      <w:r>
-        <w:rPr>
-          <w:lang w:val="en-US"/>
-        </w:rPr>
-        <w:t>7</w:t>
-      </w:r>
-      <w:r>
-        <w:rPr>
-          <w:lang w:val="en-US"/>
-        </w:rPr>
-        <w:t>(</w:t>
-      </w:r>
-      <w:r>
-        <w:rPr>
-          <w:lang w:val="en-US"/>
-        </w:rPr>
-        <w:t>C) – Implement SOLID principles and refactor application code.</w:t>
-      </w:r>
-    </w:p>
-    <w:p>
-      <w:pPr>
-        <w:rPr>
-          <w:lang w:val="en-US"/>
-        </w:rPr>
-      </w:pPr>
-    </w:p>
-    <w:p>
-      <w:pPr>
-        <w:pBdr>
-          <w:top w:val="single" w:sz="6" w:space="2" w:color="1473FF"/>
-        </w:pBdr>
-        <w:spacing w:before="300" w:after="0"/>
-        <w:outlineLvl w:val="2"/>
-        <w:rPr>
-          <w:rFonts w:ascii="Calibri" w:eastAsia="Times New Roman" w:hAnsi="Calibri" w:cs="Times New Roman"/>
-          <w:caps/>
-          <w:color w:val="003788"/>
-          <w:spacing w:val="15"/>
-          <w:lang w:val="en-US"/>
-        </w:rPr>
-      </w:pPr>
-      <w:bookmarkStart w:id="7" w:name="_Toc100047739"/>
-      <w:r>
-        <w:rPr>
-          <w:rFonts w:ascii="Calibri" w:eastAsia="Times New Roman" w:hAnsi="Calibri" w:cs="Times New Roman"/>
-          <w:caps/>
-          <w:color w:val="003788"/>
-          <w:spacing w:val="15"/>
-          <w:lang w:val="en-US"/>
-        </w:rPr>
-        <w:t>functional requirements</w:t>
-      </w:r>
-      <w:bookmarkEnd w:id="7"/>
-    </w:p>
-    <w:p>
-      <w:pPr>
-        <w:pStyle w:val="Listparagraf"/>
-        <w:numPr>
-          <w:ilvl w:val="0"/>
-          <w:numId w:val="2"/>
-        </w:numPr>
-        <w:rPr>
-          <w:lang w:val="en-US"/>
-        </w:rPr>
-      </w:pPr>
-      <w:r>
-        <w:rPr>
-          <w:lang w:val="en-US"/>
-        </w:rPr>
-        <w:t>FR-26(M) – Employees can see shop inventory in website.</w:t>
-      </w:r>
-    </w:p>
-    <w:p>
-      <w:pPr>
-        <w:pStyle w:val="Listparagraf"/>
-        <w:numPr>
-          <w:ilvl w:val="0"/>
-          <w:numId w:val="2"/>
-        </w:numPr>
-        <w:rPr>
-          <w:lang w:val="en-US"/>
-        </w:rPr>
-      </w:pPr>
-      <w:r>
-        <w:rPr>
-          <w:lang w:val="en-US"/>
-        </w:rPr>
-        <w:t>FR-27(M) – Employees can see their shifts in website.</w:t>
-      </w:r>
-      <w:r>
-        <w:rPr>
-          <w:lang w:val="en-US"/>
-        </w:rPr>
-        <w:t xml:space="preserve"> </w:t>
+        <w:t>UC-24</w:t>
       </w:r>
     </w:p>
     <w:p>
@@ -1892,122 +2437,127 @@
           <w:b/>
           <w:bCs/>
           <w:color w:val="FF0000"/>
+          <w:sz w:val="40"/>
+          <w:szCs w:val="40"/>
+          <w:lang w:val="en-US"/>
+        </w:rPr>
+      </w:pPr>
+    </w:p>
+    <w:p>
+      <w:pPr>
+        <w:ind w:left="360"/>
+        <w:rPr>
           <w:sz w:val="28"/>
           <w:szCs w:val="28"/>
           <w:lang w:val="en-US"/>
         </w:rPr>
       </w:pPr>
-    </w:p>
-    <w:p>
-      <w:pPr>
-        <w:rPr>
-          <w:b/>
-          <w:bCs/>
-          <w:color w:val="FF0000"/>
+      <w:r>
+        <w:rPr>
           <w:sz w:val="28"/>
           <w:szCs w:val="28"/>
           <w:lang w:val="en-US"/>
         </w:rPr>
-      </w:pPr>
-    </w:p>
-    <w:p>
-      <w:pPr>
-        <w:pStyle w:val="Titlu1"/>
-        <w:rPr>
-          <w:lang w:val="en-US"/>
-        </w:rPr>
-      </w:pPr>
-      <w:bookmarkStart w:id="8" w:name="_Toc100047740"/>
-      <w:r>
-        <w:rPr>
-          <w:lang w:val="en-US"/>
-        </w:rPr>
-        <w:t xml:space="preserve">Sprint </w:t>
-      </w:r>
-      <w:r>
-        <w:rPr>
-          <w:lang w:val="en-US"/>
-        </w:rPr>
-        <w:t>3</w:t>
-      </w:r>
-      <w:r>
-        <w:rPr>
-          <w:lang w:val="en-US"/>
-        </w:rPr>
-        <w:t xml:space="preserve"> (Week 1</w:t>
-      </w:r>
-      <w:r>
-        <w:rPr>
-          <w:lang w:val="en-US"/>
-        </w:rPr>
-        <w:t>3</w:t>
-      </w:r>
-      <w:r>
-        <w:rPr>
-          <w:lang w:val="en-US"/>
-        </w:rPr>
-        <w:t xml:space="preserve"> – 1</w:t>
-      </w:r>
-      <w:r>
-        <w:rPr>
-          <w:lang w:val="en-US"/>
-        </w:rPr>
-        <w:t>5</w:t>
-      </w:r>
-      <w:r>
-        <w:rPr>
-          <w:lang w:val="en-US"/>
-        </w:rPr>
-        <w:t>)</w:t>
-      </w:r>
-      <w:bookmarkEnd w:id="8"/>
-    </w:p>
-    <w:p>
-      <w:pPr>
-        <w:rPr>
-          <w:lang w:val="en-US"/>
-        </w:rPr>
-      </w:pPr>
-    </w:p>
-    <w:p>
-      <w:pPr>
-        <w:pBdr>
-          <w:top w:val="single" w:sz="6" w:space="2" w:color="1473FF"/>
-        </w:pBdr>
-        <w:spacing w:before="300" w:after="0"/>
-        <w:outlineLvl w:val="2"/>
-        <w:rPr>
-          <w:rFonts w:ascii="Calibri" w:eastAsia="Times New Roman" w:hAnsi="Calibri" w:cs="Times New Roman"/>
-          <w:caps/>
-          <w:color w:val="003788"/>
-          <w:spacing w:val="15"/>
-          <w:lang w:val="en-US"/>
-        </w:rPr>
-      </w:pPr>
-      <w:bookmarkStart w:id="9" w:name="_Toc100047741"/>
-      <w:r>
-        <w:rPr>
-          <w:rFonts w:ascii="Calibri" w:eastAsia="Times New Roman" w:hAnsi="Calibri" w:cs="Times New Roman"/>
-          <w:caps/>
-          <w:color w:val="003788"/>
-          <w:spacing w:val="15"/>
-          <w:lang w:val="en-US"/>
-        </w:rPr>
-        <w:t>functional requirements</w:t>
-      </w:r>
-      <w:bookmarkEnd w:id="9"/>
-    </w:p>
-    <w:p>
-      <w:pPr>
-        <w:pStyle w:val="Listparagraf"/>
+        <w:t>Use Case: Fundamental department deletion</w:t>
+      </w:r>
+    </w:p>
+    <w:p>
+      <w:pPr>
+        <w:ind w:left="360"/>
+        <w:rPr>
+          <w:sz w:val="28"/>
+          <w:szCs w:val="28"/>
+          <w:lang w:val="en-US"/>
+        </w:rPr>
+      </w:pPr>
+      <w:r>
+        <w:rPr>
+          <w:sz w:val="28"/>
+          <w:szCs w:val="28"/>
+          <w:lang w:val="en-US"/>
+        </w:rPr>
+        <w:t>Actor: Any account with department editing permission</w:t>
+      </w:r>
+    </w:p>
+    <w:p>
+      <w:pPr>
+        <w:ind w:left="360"/>
+        <w:rPr>
+          <w:sz w:val="28"/>
+          <w:szCs w:val="28"/>
+          <w:lang w:val="en-US"/>
+        </w:rPr>
+      </w:pPr>
+      <w:r>
+        <w:rPr>
+          <w:sz w:val="28"/>
+          <w:szCs w:val="28"/>
+          <w:lang w:val="en-US"/>
+        </w:rPr>
+        <w:t>Pre-Condition: Logged in as any account with the ability to edit departments</w:t>
+      </w:r>
+    </w:p>
+    <w:p>
+      <w:pPr>
+        <w:ind w:left="360"/>
+        <w:rPr>
+          <w:sz w:val="28"/>
+          <w:szCs w:val="28"/>
+          <w:lang w:val="en-US"/>
+        </w:rPr>
+      </w:pPr>
+      <w:r>
+        <w:rPr>
+          <w:sz w:val="28"/>
+          <w:szCs w:val="28"/>
+          <w:lang w:val="en-US"/>
+        </w:rPr>
+        <w:tab/>
+      </w:r>
+      <w:r>
+        <w:rPr>
+          <w:sz w:val="28"/>
+          <w:szCs w:val="28"/>
+          <w:lang w:val="en-US"/>
+        </w:rPr>
+        <w:tab/>
+      </w:r>
+      <w:r>
+        <w:rPr>
+          <w:sz w:val="28"/>
+          <w:szCs w:val="28"/>
+          <w:lang w:val="en-US"/>
+        </w:rPr>
+        <w:tab/>
+        <w:t>On the “Manage Departments” screen</w:t>
+      </w:r>
+    </w:p>
+    <w:p>
+      <w:pPr>
+        <w:ind w:left="360"/>
+        <w:rPr>
+          <w:sz w:val="28"/>
+          <w:szCs w:val="28"/>
+          <w:lang w:val="en-US"/>
+        </w:rPr>
+      </w:pPr>
+      <w:r>
+        <w:rPr>
+          <w:sz w:val="28"/>
+          <w:szCs w:val="28"/>
+          <w:lang w:val="en-US"/>
+        </w:rPr>
+        <w:t>Main Success Scenario</w:t>
+      </w:r>
+    </w:p>
+    <w:p>
+      <w:pPr>
+        <w:pStyle w:val="ListParagraph"/>
         <w:numPr>
           <w:ilvl w:val="0"/>
-          <w:numId w:val="3"/>
+          <w:numId w:val="5"/>
         </w:numPr>
         <w:rPr>
-          <w:b/>
-          <w:bCs/>
-          <w:color w:val="FF0000"/>
           <w:sz w:val="28"/>
           <w:szCs w:val="28"/>
           <w:lang w:val="en-US"/>
@@ -2015,113 +2565,61 @@
       </w:pPr>
       <w:r>
         <w:rPr>
-          <w:lang w:val="en-US"/>
-        </w:rPr>
-        <w:t>FR-2</w:t>
-      </w:r>
-      <w:r>
-        <w:rPr>
-          <w:lang w:val="en-US"/>
-        </w:rPr>
-        <w:t>8</w:t>
-      </w:r>
-      <w:r>
-        <w:rPr>
-          <w:lang w:val="en-US"/>
-        </w:rPr>
-        <w:t xml:space="preserve">(M) – </w:t>
-      </w:r>
-      <w:r>
-        <w:rPr>
-          <w:lang w:val="en-US"/>
-        </w:rPr>
-        <w:t>Automatic employee shifts scheduler for Employee managers</w:t>
-      </w:r>
-    </w:p>
-    <w:p>
-      <w:pPr>
-        <w:rPr>
-          <w:b/>
-          <w:bCs/>
-          <w:color w:val="FF0000"/>
           <w:sz w:val="28"/>
           <w:szCs w:val="28"/>
           <w:lang w:val="en-US"/>
         </w:rPr>
-      </w:pPr>
-    </w:p>
-    <w:p>
-      <w:pPr>
-        <w:pStyle w:val="Titlu1"/>
-        <w:rPr>
-          <w:lang w:val="en-US"/>
-        </w:rPr>
-      </w:pPr>
-      <w:bookmarkStart w:id="10" w:name="_Toc100047742"/>
-      <w:r>
-        <w:rPr>
-          <w:lang w:val="en-US"/>
-        </w:rPr>
         <w:lastRenderedPageBreak/>
-        <w:t xml:space="preserve">Sprint </w:t>
-      </w:r>
-      <w:r>
-        <w:rPr>
-          <w:lang w:val="en-US"/>
-        </w:rPr>
-        <w:t>4</w:t>
-      </w:r>
-      <w:r>
-        <w:rPr>
-          <w:lang w:val="en-US"/>
-        </w:rPr>
-        <w:t xml:space="preserve"> (Week 1</w:t>
-      </w:r>
-      <w:r>
-        <w:rPr>
-          <w:lang w:val="en-US"/>
-        </w:rPr>
-        <w:t>6</w:t>
-      </w:r>
-      <w:r>
-        <w:rPr>
-          <w:lang w:val="en-US"/>
-        </w:rPr>
-        <w:t xml:space="preserve"> – 1</w:t>
-      </w:r>
-      <w:r>
-        <w:rPr>
-          <w:lang w:val="en-US"/>
-        </w:rPr>
-        <w:t>8</w:t>
-      </w:r>
-      <w:r>
-        <w:rPr>
-          <w:lang w:val="en-US"/>
-        </w:rPr>
-        <w:t>)</w:t>
-      </w:r>
-      <w:bookmarkEnd w:id="10"/>
-    </w:p>
-    <w:p>
-      <w:pPr>
-        <w:rPr>
-          <w:lang w:val="en-US"/>
-        </w:rPr>
-      </w:pPr>
-      <w:r>
-        <w:rPr>
-          <w:lang w:val="en-US"/>
-        </w:rPr>
-        <w:t>Nothing planned yet.</w:t>
-      </w:r>
-    </w:p>
-    <w:p>
-      <w:pPr>
-        <w:rPr>
-          <w:b/>
-          <w:bCs/>
-          <w:color w:val="FF0000"/>
+        <w:t>User selects a fundamental department (e.g., sales)</w:t>
+      </w:r>
+    </w:p>
+    <w:p>
+      <w:pPr>
+        <w:pStyle w:val="ListParagraph"/>
+        <w:numPr>
+          <w:ilvl w:val="0"/>
+          <w:numId w:val="5"/>
+        </w:numPr>
+        <w:rPr>
+          <w:sz w:val="28"/>
+          <w:szCs w:val="28"/>
+          <w:lang w:val="en-US"/>
+        </w:rPr>
+      </w:pPr>
+      <w:r>
+        <w:rPr>
+          <w:sz w:val="28"/>
+          <w:szCs w:val="28"/>
+          <w:lang w:val="en-US"/>
+        </w:rPr>
+        <w:t>User clicks “Delete” button</w:t>
+      </w:r>
+    </w:p>
+    <w:p>
+      <w:pPr>
+        <w:pStyle w:val="ListParagraph"/>
+        <w:numPr>
+          <w:ilvl w:val="0"/>
+          <w:numId w:val="5"/>
+        </w:numPr>
+        <w:rPr>
+          <w:sz w:val="28"/>
+          <w:szCs w:val="28"/>
+          <w:lang w:val="en-US"/>
+        </w:rPr>
+      </w:pPr>
+      <w:r>
+        <w:rPr>
+          <w:sz w:val="28"/>
+          <w:szCs w:val="28"/>
+          <w:lang w:val="en-US"/>
+        </w:rPr>
+        <w:t>Application declines the action and informs the user</w:t>
+      </w:r>
+    </w:p>
+    <w:p>
+      <w:pPr>
+        <w:rPr>
           <w:sz w:val="28"/>
           <w:szCs w:val="28"/>
           <w:lang w:val="en-US"/>
@@ -2141,6 +2639,208 @@
 <file path=word/numbering.xml><?xml version="1.0" encoding="utf-8"?>
 <w:numbering xmlns:wpc="http://schemas.microsoft.com/office/word/2010/wordprocessingCanvas" xmlns:cx="http://schemas.microsoft.com/office/drawing/2014/chartex" xmlns:cx1="http://schemas.microsoft.com/office/drawing/2015/9/8/chartex" xmlns:cx2="http://schemas.microsoft.com/office/drawing/2015/10/21/chartex" xmlns:cx3="http://schemas.microsoft.com/office/drawing/2016/5/9/chartex" xmlns:cx4="http://schemas.microsoft.com/office/drawing/2016/5/10/chartex" xmlns:cx5="http://schemas.microsoft.com/office/drawing/2016/5/11/chartex" xmlns:cx6="http://schemas.microsoft.com/office/drawing/2016/5/12/chartex" xmlns:cx7="http://schemas.microsoft.com/office/drawing/2016/5/13/chartex" xmlns:cx8="http://schemas.microsoft.com/office/drawing/2016/5/14/chartex" xmlns:mc="http://schemas.openxmlformats.org/markup-compatibility/2006" xmlns:aink="http://schemas.microsoft.com/office/drawing/2016/ink" xmlns:am3d="http://schemas.microsoft.com/office/drawing/2017/model3d" xmlns:o="urn:schemas-microsoft-com:office:office" xmlns:r="http://schemas.openxmlformats.org/officeDocument/2006/relationships" xmlns:m="http://schemas.openxmlformats.org/officeDocument/2006/math" xmlns:v="urn:schemas-microsoft-com:vml" xmlns:wp14="http://schemas.microsoft.com/office/word/2010/wordprocessingDrawing" xmlns:wp="http://schemas.openxmlformats.org/drawingml/2006/wordprocessingDrawing" xmlns:w10="urn:schemas-microsoft-com:office:word" xmlns:w="http://schemas.openxmlformats.org/wordprocessingml/2006/main" xmlns:w14="http://schemas.microsoft.com/office/word/2010/wordml" xmlns:w15="http://schemas.microsoft.com/office/word/2012/wordml" xmlns:w16cex="http://schemas.microsoft.com/office/word/2018/wordml/cex" xmlns:w16cid="http://schemas.microsoft.com/office/word/2016/wordml/cid" xmlns:w16="http://schemas.microsoft.com/office/word/2018/wordml" xmlns:w16sdtdh="http://schemas.microsoft.com/office/word/2020/wordml/sdtdatahash" xmlns:w16se="http://schemas.microsoft.com/office/word/2015/wordml/symex" xmlns:wpg="http://schemas.microsoft.com/office/word/2010/wordprocessingGroup" xmlns:wpi="http://schemas.microsoft.com/office/word/2010/wordprocessingInk" xmlns:wne="http://schemas.microsoft.com/office/word/2006/wordml" xmlns:wps="http://schemas.microsoft.com/office/word/2010/wordprocessingShape" mc:Ignorable="w14 w15 w16se w16cid w16 w16cex w16sdtdh wp14">
   <w:abstractNum w:abstractNumId="0" w15:restartNumberingAfterBreak="0">
+    <w:nsid w:val="0E0E6679"/>
+    <w:multiLevelType w:val="hybridMultilevel"/>
+    <w:tmpl w:val="F3C8CCB6"/>
+    <w:lvl w:ilvl="0" w:tplc="04090001">
+      <w:start w:val="1"/>
+      <w:numFmt w:val="bullet"/>
+      <w:lvlText w:val=""/>
+      <w:lvlJc w:val="left"/>
+      <w:pPr>
+        <w:ind w:left="720" w:hanging="360"/>
+      </w:pPr>
+      <w:rPr>
+        <w:rFonts w:ascii="Symbol" w:hAnsi="Symbol" w:hint="default"/>
+      </w:rPr>
+    </w:lvl>
+    <w:lvl w:ilvl="1" w:tplc="04090003" w:tentative="1">
+      <w:start w:val="1"/>
+      <w:numFmt w:val="bullet"/>
+      <w:lvlText w:val="o"/>
+      <w:lvlJc w:val="left"/>
+      <w:pPr>
+        <w:ind w:left="1440" w:hanging="360"/>
+      </w:pPr>
+      <w:rPr>
+        <w:rFonts w:ascii="Courier New" w:hAnsi="Courier New" w:cs="Courier New" w:hint="default"/>
+      </w:rPr>
+    </w:lvl>
+    <w:lvl w:ilvl="2" w:tplc="04090005" w:tentative="1">
+      <w:start w:val="1"/>
+      <w:numFmt w:val="bullet"/>
+      <w:lvlText w:val=""/>
+      <w:lvlJc w:val="left"/>
+      <w:pPr>
+        <w:ind w:left="2160" w:hanging="360"/>
+      </w:pPr>
+      <w:rPr>
+        <w:rFonts w:ascii="Wingdings" w:hAnsi="Wingdings" w:hint="default"/>
+      </w:rPr>
+    </w:lvl>
+    <w:lvl w:ilvl="3" w:tplc="04090001" w:tentative="1">
+      <w:start w:val="1"/>
+      <w:numFmt w:val="bullet"/>
+      <w:lvlText w:val=""/>
+      <w:lvlJc w:val="left"/>
+      <w:pPr>
+        <w:ind w:left="2880" w:hanging="360"/>
+      </w:pPr>
+      <w:rPr>
+        <w:rFonts w:ascii="Symbol" w:hAnsi="Symbol" w:hint="default"/>
+      </w:rPr>
+    </w:lvl>
+    <w:lvl w:ilvl="4" w:tplc="04090003" w:tentative="1">
+      <w:start w:val="1"/>
+      <w:numFmt w:val="bullet"/>
+      <w:lvlText w:val="o"/>
+      <w:lvlJc w:val="left"/>
+      <w:pPr>
+        <w:ind w:left="3600" w:hanging="360"/>
+      </w:pPr>
+      <w:rPr>
+        <w:rFonts w:ascii="Courier New" w:hAnsi="Courier New" w:cs="Courier New" w:hint="default"/>
+      </w:rPr>
+    </w:lvl>
+    <w:lvl w:ilvl="5" w:tplc="04090005" w:tentative="1">
+      <w:start w:val="1"/>
+      <w:numFmt w:val="bullet"/>
+      <w:lvlText w:val=""/>
+      <w:lvlJc w:val="left"/>
+      <w:pPr>
+        <w:ind w:left="4320" w:hanging="360"/>
+      </w:pPr>
+      <w:rPr>
+        <w:rFonts w:ascii="Wingdings" w:hAnsi="Wingdings" w:hint="default"/>
+      </w:rPr>
+    </w:lvl>
+    <w:lvl w:ilvl="6" w:tplc="04090001" w:tentative="1">
+      <w:start w:val="1"/>
+      <w:numFmt w:val="bullet"/>
+      <w:lvlText w:val=""/>
+      <w:lvlJc w:val="left"/>
+      <w:pPr>
+        <w:ind w:left="5040" w:hanging="360"/>
+      </w:pPr>
+      <w:rPr>
+        <w:rFonts w:ascii="Symbol" w:hAnsi="Symbol" w:hint="default"/>
+      </w:rPr>
+    </w:lvl>
+    <w:lvl w:ilvl="7" w:tplc="04090003" w:tentative="1">
+      <w:start w:val="1"/>
+      <w:numFmt w:val="bullet"/>
+      <w:lvlText w:val="o"/>
+      <w:lvlJc w:val="left"/>
+      <w:pPr>
+        <w:ind w:left="5760" w:hanging="360"/>
+      </w:pPr>
+      <w:rPr>
+        <w:rFonts w:ascii="Courier New" w:hAnsi="Courier New" w:cs="Courier New" w:hint="default"/>
+      </w:rPr>
+    </w:lvl>
+    <w:lvl w:ilvl="8" w:tplc="04090005" w:tentative="1">
+      <w:start w:val="1"/>
+      <w:numFmt w:val="bullet"/>
+      <w:lvlText w:val=""/>
+      <w:lvlJc w:val="left"/>
+      <w:pPr>
+        <w:ind w:left="6480" w:hanging="360"/>
+      </w:pPr>
+      <w:rPr>
+        <w:rFonts w:ascii="Wingdings" w:hAnsi="Wingdings" w:hint="default"/>
+      </w:rPr>
+    </w:lvl>
+  </w:abstractNum>
+  <w:abstractNum w:abstractNumId="1" w15:restartNumberingAfterBreak="0">
+    <w:nsid w:val="1FC74B9C"/>
+    <w:multiLevelType w:val="hybridMultilevel"/>
+    <w:tmpl w:val="E1B2E676"/>
+    <w:lvl w:ilvl="0" w:tplc="85187B84">
+      <w:start w:val="1"/>
+      <w:numFmt w:val="decimal"/>
+      <w:lvlText w:val="%1."/>
+      <w:lvlJc w:val="left"/>
+      <w:pPr>
+        <w:ind w:left="1080" w:hanging="360"/>
+      </w:pPr>
+      <w:rPr>
+        <w:rFonts w:hint="default"/>
+      </w:rPr>
+    </w:lvl>
+    <w:lvl w:ilvl="1" w:tplc="04090019" w:tentative="1">
+      <w:start w:val="1"/>
+      <w:numFmt w:val="lowerLetter"/>
+      <w:lvlText w:val="%2."/>
+      <w:lvlJc w:val="left"/>
+      <w:pPr>
+        <w:ind w:left="1800" w:hanging="360"/>
+      </w:pPr>
+    </w:lvl>
+    <w:lvl w:ilvl="2" w:tplc="0409001B" w:tentative="1">
+      <w:start w:val="1"/>
+      <w:numFmt w:val="lowerRoman"/>
+      <w:lvlText w:val="%3."/>
+      <w:lvlJc w:val="right"/>
+      <w:pPr>
+        <w:ind w:left="2520" w:hanging="180"/>
+      </w:pPr>
+    </w:lvl>
+    <w:lvl w:ilvl="3" w:tplc="0409000F" w:tentative="1">
+      <w:start w:val="1"/>
+      <w:numFmt w:val="decimal"/>
+      <w:lvlText w:val="%4."/>
+      <w:lvlJc w:val="left"/>
+      <w:pPr>
+        <w:ind w:left="3240" w:hanging="360"/>
+      </w:pPr>
+    </w:lvl>
+    <w:lvl w:ilvl="4" w:tplc="04090019" w:tentative="1">
+      <w:start w:val="1"/>
+      <w:numFmt w:val="lowerLetter"/>
+      <w:lvlText w:val="%5."/>
+      <w:lvlJc w:val="left"/>
+      <w:pPr>
+        <w:ind w:left="3960" w:hanging="360"/>
+      </w:pPr>
+    </w:lvl>
+    <w:lvl w:ilvl="5" w:tplc="0409001B" w:tentative="1">
+      <w:start w:val="1"/>
+      <w:numFmt w:val="lowerRoman"/>
+      <w:lvlText w:val="%6."/>
+      <w:lvlJc w:val="right"/>
+      <w:pPr>
+        <w:ind w:left="4680" w:hanging="180"/>
+      </w:pPr>
+    </w:lvl>
+    <w:lvl w:ilvl="6" w:tplc="0409000F" w:tentative="1">
+      <w:start w:val="1"/>
+      <w:numFmt w:val="decimal"/>
+      <w:lvlText w:val="%7."/>
+      <w:lvlJc w:val="left"/>
+      <w:pPr>
+        <w:ind w:left="5400" w:hanging="360"/>
+      </w:pPr>
+    </w:lvl>
+    <w:lvl w:ilvl="7" w:tplc="04090019" w:tentative="1">
+      <w:start w:val="1"/>
+      <w:numFmt w:val="lowerLetter"/>
+      <w:lvlText w:val="%8."/>
+      <w:lvlJc w:val="left"/>
+      <w:pPr>
+        <w:ind w:left="6120" w:hanging="360"/>
+      </w:pPr>
+    </w:lvl>
+    <w:lvl w:ilvl="8" w:tplc="0409001B" w:tentative="1">
+      <w:start w:val="1"/>
+      <w:numFmt w:val="lowerRoman"/>
+      <w:lvlText w:val="%9."/>
+      <w:lvlJc w:val="right"/>
+      <w:pPr>
+        <w:ind w:left="6840" w:hanging="180"/>
+      </w:pPr>
+    </w:lvl>
+  </w:abstractNum>
+  <w:abstractNum w:abstractNumId="2" w15:restartNumberingAfterBreak="0">
     <w:nsid w:val="297101C4"/>
     <w:multiLevelType w:val="hybridMultilevel"/>
     <w:tmpl w:val="FCB447D6"/>
@@ -2234,7 +2934,233 @@
       </w:pPr>
     </w:lvl>
   </w:abstractNum>
-  <w:abstractNum w:abstractNumId="1" w15:restartNumberingAfterBreak="0">
+  <w:abstractNum w:abstractNumId="3" w15:restartNumberingAfterBreak="0">
+    <w:nsid w:val="315C629B"/>
+    <w:multiLevelType w:val="hybridMultilevel"/>
+    <w:tmpl w:val="8F2CF670"/>
+    <w:lvl w:ilvl="0" w:tplc="04090001">
+      <w:start w:val="1"/>
+      <w:numFmt w:val="bullet"/>
+      <w:lvlText w:val=""/>
+      <w:lvlJc w:val="left"/>
+      <w:pPr>
+        <w:ind w:left="720" w:hanging="360"/>
+      </w:pPr>
+      <w:rPr>
+        <w:rFonts w:ascii="Symbol" w:hAnsi="Symbol" w:hint="default"/>
+      </w:rPr>
+    </w:lvl>
+    <w:lvl w:ilvl="1" w:tplc="04090003" w:tentative="1">
+      <w:start w:val="1"/>
+      <w:numFmt w:val="bullet"/>
+      <w:lvlText w:val="o"/>
+      <w:lvlJc w:val="left"/>
+      <w:pPr>
+        <w:ind w:left="1440" w:hanging="360"/>
+      </w:pPr>
+      <w:rPr>
+        <w:rFonts w:ascii="Courier New" w:hAnsi="Courier New" w:cs="Courier New" w:hint="default"/>
+      </w:rPr>
+    </w:lvl>
+    <w:lvl w:ilvl="2" w:tplc="04090005" w:tentative="1">
+      <w:start w:val="1"/>
+      <w:numFmt w:val="bullet"/>
+      <w:lvlText w:val=""/>
+      <w:lvlJc w:val="left"/>
+      <w:pPr>
+        <w:ind w:left="2160" w:hanging="360"/>
+      </w:pPr>
+      <w:rPr>
+        <w:rFonts w:ascii="Wingdings" w:hAnsi="Wingdings" w:hint="default"/>
+      </w:rPr>
+    </w:lvl>
+    <w:lvl w:ilvl="3" w:tplc="04090001" w:tentative="1">
+      <w:start w:val="1"/>
+      <w:numFmt w:val="bullet"/>
+      <w:lvlText w:val=""/>
+      <w:lvlJc w:val="left"/>
+      <w:pPr>
+        <w:ind w:left="2880" w:hanging="360"/>
+      </w:pPr>
+      <w:rPr>
+        <w:rFonts w:ascii="Symbol" w:hAnsi="Symbol" w:hint="default"/>
+      </w:rPr>
+    </w:lvl>
+    <w:lvl w:ilvl="4" w:tplc="04090003" w:tentative="1">
+      <w:start w:val="1"/>
+      <w:numFmt w:val="bullet"/>
+      <w:lvlText w:val="o"/>
+      <w:lvlJc w:val="left"/>
+      <w:pPr>
+        <w:ind w:left="3600" w:hanging="360"/>
+      </w:pPr>
+      <w:rPr>
+        <w:rFonts w:ascii="Courier New" w:hAnsi="Courier New" w:cs="Courier New" w:hint="default"/>
+      </w:rPr>
+    </w:lvl>
+    <w:lvl w:ilvl="5" w:tplc="04090005" w:tentative="1">
+      <w:start w:val="1"/>
+      <w:numFmt w:val="bullet"/>
+      <w:lvlText w:val=""/>
+      <w:lvlJc w:val="left"/>
+      <w:pPr>
+        <w:ind w:left="4320" w:hanging="360"/>
+      </w:pPr>
+      <w:rPr>
+        <w:rFonts w:ascii="Wingdings" w:hAnsi="Wingdings" w:hint="default"/>
+      </w:rPr>
+    </w:lvl>
+    <w:lvl w:ilvl="6" w:tplc="04090001" w:tentative="1">
+      <w:start w:val="1"/>
+      <w:numFmt w:val="bullet"/>
+      <w:lvlText w:val=""/>
+      <w:lvlJc w:val="left"/>
+      <w:pPr>
+        <w:ind w:left="5040" w:hanging="360"/>
+      </w:pPr>
+      <w:rPr>
+        <w:rFonts w:ascii="Symbol" w:hAnsi="Symbol" w:hint="default"/>
+      </w:rPr>
+    </w:lvl>
+    <w:lvl w:ilvl="7" w:tplc="04090003" w:tentative="1">
+      <w:start w:val="1"/>
+      <w:numFmt w:val="bullet"/>
+      <w:lvlText w:val="o"/>
+      <w:lvlJc w:val="left"/>
+      <w:pPr>
+        <w:ind w:left="5760" w:hanging="360"/>
+      </w:pPr>
+      <w:rPr>
+        <w:rFonts w:ascii="Courier New" w:hAnsi="Courier New" w:cs="Courier New" w:hint="default"/>
+      </w:rPr>
+    </w:lvl>
+    <w:lvl w:ilvl="8" w:tplc="04090005" w:tentative="1">
+      <w:start w:val="1"/>
+      <w:numFmt w:val="bullet"/>
+      <w:lvlText w:val=""/>
+      <w:lvlJc w:val="left"/>
+      <w:pPr>
+        <w:ind w:left="6480" w:hanging="360"/>
+      </w:pPr>
+      <w:rPr>
+        <w:rFonts w:ascii="Wingdings" w:hAnsi="Wingdings" w:hint="default"/>
+      </w:rPr>
+    </w:lvl>
+  </w:abstractNum>
+  <w:abstractNum w:abstractNumId="4" w15:restartNumberingAfterBreak="0">
+    <w:nsid w:val="31A07B6C"/>
+    <w:multiLevelType w:val="hybridMultilevel"/>
+    <w:tmpl w:val="5810C1B4"/>
+    <w:lvl w:ilvl="0" w:tplc="04090001">
+      <w:start w:val="1"/>
+      <w:numFmt w:val="bullet"/>
+      <w:lvlText w:val=""/>
+      <w:lvlJc w:val="left"/>
+      <w:pPr>
+        <w:ind w:left="720" w:hanging="360"/>
+      </w:pPr>
+      <w:rPr>
+        <w:rFonts w:ascii="Symbol" w:hAnsi="Symbol" w:hint="default"/>
+      </w:rPr>
+    </w:lvl>
+    <w:lvl w:ilvl="1" w:tplc="04090003" w:tentative="1">
+      <w:start w:val="1"/>
+      <w:numFmt w:val="bullet"/>
+      <w:lvlText w:val="o"/>
+      <w:lvlJc w:val="left"/>
+      <w:pPr>
+        <w:ind w:left="1440" w:hanging="360"/>
+      </w:pPr>
+      <w:rPr>
+        <w:rFonts w:ascii="Courier New" w:hAnsi="Courier New" w:cs="Courier New" w:hint="default"/>
+      </w:rPr>
+    </w:lvl>
+    <w:lvl w:ilvl="2" w:tplc="04090005" w:tentative="1">
+      <w:start w:val="1"/>
+      <w:numFmt w:val="bullet"/>
+      <w:lvlText w:val=""/>
+      <w:lvlJc w:val="left"/>
+      <w:pPr>
+        <w:ind w:left="2160" w:hanging="360"/>
+      </w:pPr>
+      <w:rPr>
+        <w:rFonts w:ascii="Wingdings" w:hAnsi="Wingdings" w:hint="default"/>
+      </w:rPr>
+    </w:lvl>
+    <w:lvl w:ilvl="3" w:tplc="04090001" w:tentative="1">
+      <w:start w:val="1"/>
+      <w:numFmt w:val="bullet"/>
+      <w:lvlText w:val=""/>
+      <w:lvlJc w:val="left"/>
+      <w:pPr>
+        <w:ind w:left="2880" w:hanging="360"/>
+      </w:pPr>
+      <w:rPr>
+        <w:rFonts w:ascii="Symbol" w:hAnsi="Symbol" w:hint="default"/>
+      </w:rPr>
+    </w:lvl>
+    <w:lvl w:ilvl="4" w:tplc="04090003" w:tentative="1">
+      <w:start w:val="1"/>
+      <w:numFmt w:val="bullet"/>
+      <w:lvlText w:val="o"/>
+      <w:lvlJc w:val="left"/>
+      <w:pPr>
+        <w:ind w:left="3600" w:hanging="360"/>
+      </w:pPr>
+      <w:rPr>
+        <w:rFonts w:ascii="Courier New" w:hAnsi="Courier New" w:cs="Courier New" w:hint="default"/>
+      </w:rPr>
+    </w:lvl>
+    <w:lvl w:ilvl="5" w:tplc="04090005" w:tentative="1">
+      <w:start w:val="1"/>
+      <w:numFmt w:val="bullet"/>
+      <w:lvlText w:val=""/>
+      <w:lvlJc w:val="left"/>
+      <w:pPr>
+        <w:ind w:left="4320" w:hanging="360"/>
+      </w:pPr>
+      <w:rPr>
+        <w:rFonts w:ascii="Wingdings" w:hAnsi="Wingdings" w:hint="default"/>
+      </w:rPr>
+    </w:lvl>
+    <w:lvl w:ilvl="6" w:tplc="04090001" w:tentative="1">
+      <w:start w:val="1"/>
+      <w:numFmt w:val="bullet"/>
+      <w:lvlText w:val=""/>
+      <w:lvlJc w:val="left"/>
+      <w:pPr>
+        <w:ind w:left="5040" w:hanging="360"/>
+      </w:pPr>
+      <w:rPr>
+        <w:rFonts w:ascii="Symbol" w:hAnsi="Symbol" w:hint="default"/>
+      </w:rPr>
+    </w:lvl>
+    <w:lvl w:ilvl="7" w:tplc="04090003" w:tentative="1">
+      <w:start w:val="1"/>
+      <w:numFmt w:val="bullet"/>
+      <w:lvlText w:val="o"/>
+      <w:lvlJc w:val="left"/>
+      <w:pPr>
+        <w:ind w:left="5760" w:hanging="360"/>
+      </w:pPr>
+      <w:rPr>
+        <w:rFonts w:ascii="Courier New" w:hAnsi="Courier New" w:cs="Courier New" w:hint="default"/>
+      </w:rPr>
+    </w:lvl>
+    <w:lvl w:ilvl="8" w:tplc="04090005" w:tentative="1">
+      <w:start w:val="1"/>
+      <w:numFmt w:val="bullet"/>
+      <w:lvlText w:val=""/>
+      <w:lvlJc w:val="left"/>
+      <w:pPr>
+        <w:ind w:left="6480" w:hanging="360"/>
+      </w:pPr>
+      <w:rPr>
+        <w:rFonts w:ascii="Wingdings" w:hAnsi="Wingdings" w:hint="default"/>
+      </w:rPr>
+    </w:lvl>
+  </w:abstractNum>
+  <w:abstractNum w:abstractNumId="5" w15:restartNumberingAfterBreak="0">
     <w:nsid w:val="3B9D33BB"/>
     <w:multiLevelType w:val="hybridMultilevel"/>
     <w:tmpl w:val="FCB447D6"/>
@@ -2328,10 +3254,10 @@
       </w:pPr>
     </w:lvl>
   </w:abstractNum>
-  <w:abstractNum w:abstractNumId="2" w15:restartNumberingAfterBreak="0">
+  <w:abstractNum w:abstractNumId="6" w15:restartNumberingAfterBreak="0">
     <w:nsid w:val="5A6D4F45"/>
     <w:multiLevelType w:val="hybridMultilevel"/>
-    <w:tmpl w:val="C2DE79E6"/>
+    <w:tmpl w:val="A950E298"/>
     <w:lvl w:ilvl="0" w:tplc="0409000F">
       <w:start w:val="1"/>
       <w:numFmt w:val="decimal"/>
@@ -2417,7 +3343,120 @@
       </w:pPr>
     </w:lvl>
   </w:abstractNum>
-  <w:abstractNum w:abstractNumId="3" w15:restartNumberingAfterBreak="0">
+  <w:abstractNum w:abstractNumId="7" w15:restartNumberingAfterBreak="0">
+    <w:nsid w:val="64E57A64"/>
+    <w:multiLevelType w:val="hybridMultilevel"/>
+    <w:tmpl w:val="2D2AFA06"/>
+    <w:lvl w:ilvl="0" w:tplc="04090001">
+      <w:start w:val="1"/>
+      <w:numFmt w:val="bullet"/>
+      <w:lvlText w:val=""/>
+      <w:lvlJc w:val="left"/>
+      <w:pPr>
+        <w:ind w:left="720" w:hanging="360"/>
+      </w:pPr>
+      <w:rPr>
+        <w:rFonts w:ascii="Symbol" w:hAnsi="Symbol" w:hint="default"/>
+      </w:rPr>
+    </w:lvl>
+    <w:lvl w:ilvl="1" w:tplc="04090003" w:tentative="1">
+      <w:start w:val="1"/>
+      <w:numFmt w:val="bullet"/>
+      <w:lvlText w:val="o"/>
+      <w:lvlJc w:val="left"/>
+      <w:pPr>
+        <w:ind w:left="1440" w:hanging="360"/>
+      </w:pPr>
+      <w:rPr>
+        <w:rFonts w:ascii="Courier New" w:hAnsi="Courier New" w:cs="Courier New" w:hint="default"/>
+      </w:rPr>
+    </w:lvl>
+    <w:lvl w:ilvl="2" w:tplc="04090005" w:tentative="1">
+      <w:start w:val="1"/>
+      <w:numFmt w:val="bullet"/>
+      <w:lvlText w:val=""/>
+      <w:lvlJc w:val="left"/>
+      <w:pPr>
+        <w:ind w:left="2160" w:hanging="360"/>
+      </w:pPr>
+      <w:rPr>
+        <w:rFonts w:ascii="Wingdings" w:hAnsi="Wingdings" w:hint="default"/>
+      </w:rPr>
+    </w:lvl>
+    <w:lvl w:ilvl="3" w:tplc="04090001" w:tentative="1">
+      <w:start w:val="1"/>
+      <w:numFmt w:val="bullet"/>
+      <w:lvlText w:val=""/>
+      <w:lvlJc w:val="left"/>
+      <w:pPr>
+        <w:ind w:left="2880" w:hanging="360"/>
+      </w:pPr>
+      <w:rPr>
+        <w:rFonts w:ascii="Symbol" w:hAnsi="Symbol" w:hint="default"/>
+      </w:rPr>
+    </w:lvl>
+    <w:lvl w:ilvl="4" w:tplc="04090003" w:tentative="1">
+      <w:start w:val="1"/>
+      <w:numFmt w:val="bullet"/>
+      <w:lvlText w:val="o"/>
+      <w:lvlJc w:val="left"/>
+      <w:pPr>
+        <w:ind w:left="3600" w:hanging="360"/>
+      </w:pPr>
+      <w:rPr>
+        <w:rFonts w:ascii="Courier New" w:hAnsi="Courier New" w:cs="Courier New" w:hint="default"/>
+      </w:rPr>
+    </w:lvl>
+    <w:lvl w:ilvl="5" w:tplc="04090005" w:tentative="1">
+      <w:start w:val="1"/>
+      <w:numFmt w:val="bullet"/>
+      <w:lvlText w:val=""/>
+      <w:lvlJc w:val="left"/>
+      <w:pPr>
+        <w:ind w:left="4320" w:hanging="360"/>
+      </w:pPr>
+      <w:rPr>
+        <w:rFonts w:ascii="Wingdings" w:hAnsi="Wingdings" w:hint="default"/>
+      </w:rPr>
+    </w:lvl>
+    <w:lvl w:ilvl="6" w:tplc="04090001" w:tentative="1">
+      <w:start w:val="1"/>
+      <w:numFmt w:val="bullet"/>
+      <w:lvlText w:val=""/>
+      <w:lvlJc w:val="left"/>
+      <w:pPr>
+        <w:ind w:left="5040" w:hanging="360"/>
+      </w:pPr>
+      <w:rPr>
+        <w:rFonts w:ascii="Symbol" w:hAnsi="Symbol" w:hint="default"/>
+      </w:rPr>
+    </w:lvl>
+    <w:lvl w:ilvl="7" w:tplc="04090003" w:tentative="1">
+      <w:start w:val="1"/>
+      <w:numFmt w:val="bullet"/>
+      <w:lvlText w:val="o"/>
+      <w:lvlJc w:val="left"/>
+      <w:pPr>
+        <w:ind w:left="5760" w:hanging="360"/>
+      </w:pPr>
+      <w:rPr>
+        <w:rFonts w:ascii="Courier New" w:hAnsi="Courier New" w:cs="Courier New" w:hint="default"/>
+      </w:rPr>
+    </w:lvl>
+    <w:lvl w:ilvl="8" w:tplc="04090005" w:tentative="1">
+      <w:start w:val="1"/>
+      <w:numFmt w:val="bullet"/>
+      <w:lvlText w:val=""/>
+      <w:lvlJc w:val="left"/>
+      <w:pPr>
+        <w:ind w:left="6480" w:hanging="360"/>
+      </w:pPr>
+      <w:rPr>
+        <w:rFonts w:ascii="Wingdings" w:hAnsi="Wingdings" w:hint="default"/>
+      </w:rPr>
+    </w:lvl>
+  </w:abstractNum>
+  <w:abstractNum w:abstractNumId="8" w15:restartNumberingAfterBreak="0">
     <w:nsid w:val="781A50C1"/>
     <w:multiLevelType w:val="hybridMultilevel"/>
     <w:tmpl w:val="C2DE79E6"/>
@@ -2506,17 +3545,124 @@
       </w:pPr>
     </w:lvl>
   </w:abstractNum>
-  <w:num w:numId="1">
+  <w:abstractNum w:abstractNumId="9" w15:restartNumberingAfterBreak="0">
+    <w:nsid w:val="78EC4FEE"/>
+    <w:multiLevelType w:val="hybridMultilevel"/>
+    <w:tmpl w:val="97620ED6"/>
+    <w:lvl w:ilvl="0" w:tplc="ABA8C578">
+      <w:start w:val="1"/>
+      <w:numFmt w:val="decimal"/>
+      <w:lvlText w:val="%1."/>
+      <w:lvlJc w:val="left"/>
+      <w:pPr>
+        <w:ind w:left="720" w:hanging="360"/>
+      </w:pPr>
+      <w:rPr>
+        <w:rFonts w:hint="default"/>
+      </w:rPr>
+    </w:lvl>
+    <w:lvl w:ilvl="1" w:tplc="04090019" w:tentative="1">
+      <w:start w:val="1"/>
+      <w:numFmt w:val="lowerLetter"/>
+      <w:lvlText w:val="%2."/>
+      <w:lvlJc w:val="left"/>
+      <w:pPr>
+        <w:ind w:left="1440" w:hanging="360"/>
+      </w:pPr>
+    </w:lvl>
+    <w:lvl w:ilvl="2" w:tplc="0409001B" w:tentative="1">
+      <w:start w:val="1"/>
+      <w:numFmt w:val="lowerRoman"/>
+      <w:lvlText w:val="%3."/>
+      <w:lvlJc w:val="right"/>
+      <w:pPr>
+        <w:ind w:left="2160" w:hanging="180"/>
+      </w:pPr>
+    </w:lvl>
+    <w:lvl w:ilvl="3" w:tplc="0409000F" w:tentative="1">
+      <w:start w:val="1"/>
+      <w:numFmt w:val="decimal"/>
+      <w:lvlText w:val="%4."/>
+      <w:lvlJc w:val="left"/>
+      <w:pPr>
+        <w:ind w:left="2880" w:hanging="360"/>
+      </w:pPr>
+    </w:lvl>
+    <w:lvl w:ilvl="4" w:tplc="04090019" w:tentative="1">
+      <w:start w:val="1"/>
+      <w:numFmt w:val="lowerLetter"/>
+      <w:lvlText w:val="%5."/>
+      <w:lvlJc w:val="left"/>
+      <w:pPr>
+        <w:ind w:left="3600" w:hanging="360"/>
+      </w:pPr>
+    </w:lvl>
+    <w:lvl w:ilvl="5" w:tplc="0409001B" w:tentative="1">
+      <w:start w:val="1"/>
+      <w:numFmt w:val="lowerRoman"/>
+      <w:lvlText w:val="%6."/>
+      <w:lvlJc w:val="right"/>
+      <w:pPr>
+        <w:ind w:left="4320" w:hanging="180"/>
+      </w:pPr>
+    </w:lvl>
+    <w:lvl w:ilvl="6" w:tplc="0409000F" w:tentative="1">
+      <w:start w:val="1"/>
+      <w:numFmt w:val="decimal"/>
+      <w:lvlText w:val="%7."/>
+      <w:lvlJc w:val="left"/>
+      <w:pPr>
+        <w:ind w:left="5040" w:hanging="360"/>
+      </w:pPr>
+    </w:lvl>
+    <w:lvl w:ilvl="7" w:tplc="04090019" w:tentative="1">
+      <w:start w:val="1"/>
+      <w:numFmt w:val="lowerLetter"/>
+      <w:lvlText w:val="%8."/>
+      <w:lvlJc w:val="left"/>
+      <w:pPr>
+        <w:ind w:left="5760" w:hanging="360"/>
+      </w:pPr>
+    </w:lvl>
+    <w:lvl w:ilvl="8" w:tplc="0409001B" w:tentative="1">
+      <w:start w:val="1"/>
+      <w:numFmt w:val="lowerRoman"/>
+      <w:lvlText w:val="%9."/>
+      <w:lvlJc w:val="right"/>
+      <w:pPr>
+        <w:ind w:left="6480" w:hanging="180"/>
+      </w:pPr>
+    </w:lvl>
+  </w:abstractNum>
+  <w:num w:numId="1" w16cid:durableId="7759694">
+    <w:abstractNumId w:val="6"/>
+  </w:num>
+  <w:num w:numId="2" w16cid:durableId="1294554713">
+    <w:abstractNumId w:val="8"/>
+  </w:num>
+  <w:num w:numId="3" w16cid:durableId="988940349">
     <w:abstractNumId w:val="2"/>
   </w:num>
-  <w:num w:numId="2">
+  <w:num w:numId="4" w16cid:durableId="1272591996">
+    <w:abstractNumId w:val="5"/>
+  </w:num>
+  <w:num w:numId="5" w16cid:durableId="1321039794">
+    <w:abstractNumId w:val="1"/>
+  </w:num>
+  <w:num w:numId="6" w16cid:durableId="672218343">
     <w:abstractNumId w:val="3"/>
   </w:num>
-  <w:num w:numId="3">
+  <w:num w:numId="7" w16cid:durableId="1063790620">
+    <w:abstractNumId w:val="7"/>
+  </w:num>
+  <w:num w:numId="8" w16cid:durableId="851577305">
     <w:abstractNumId w:val="0"/>
   </w:num>
-  <w:num w:numId="4">
-    <w:abstractNumId w:val="1"/>
+  <w:num w:numId="9" w16cid:durableId="1335765822">
+    <w:abstractNumId w:val="4"/>
+  </w:num>
+  <w:num w:numId="10" w16cid:durableId="1192571331">
+    <w:abstractNumId w:val="9"/>
   </w:num>
 </w:numbering>
 </file>
@@ -2930,11 +4076,11 @@
       <w:lang w:val="bg-BG"/>
     </w:rPr>
   </w:style>
-  <w:style w:type="paragraph" w:styleId="Titlu1">
+  <w:style w:type="paragraph" w:styleId="Heading1">
     <w:name w:val="heading 1"/>
     <w:basedOn w:val="Normal"/>
     <w:next w:val="Normal"/>
-    <w:link w:val="Titlu1Caracter"/>
+    <w:link w:val="Heading1Char"/>
     <w:uiPriority w:val="9"/>
     <w:qFormat/>
     <w:rsid w:val="005C2A00"/>
@@ -2951,11 +4097,11 @@
       <w:szCs w:val="32"/>
     </w:rPr>
   </w:style>
-  <w:style w:type="paragraph" w:styleId="Titlu3">
+  <w:style w:type="paragraph" w:styleId="Heading3">
     <w:name w:val="heading 3"/>
     <w:basedOn w:val="Normal"/>
     <w:next w:val="Normal"/>
-    <w:link w:val="Titlu3Caracter"/>
+    <w:link w:val="Heading3Char"/>
     <w:uiPriority w:val="9"/>
     <w:semiHidden/>
     <w:unhideWhenUsed/>
@@ -2974,13 +4120,13 @@
       <w:szCs w:val="24"/>
     </w:rPr>
   </w:style>
-  <w:style w:type="character" w:default="1" w:styleId="Fontdeparagrafimplicit">
+  <w:style w:type="character" w:default="1" w:styleId="DefaultParagraphFont">
     <w:name w:val="Default Paragraph Font"/>
     <w:uiPriority w:val="1"/>
     <w:semiHidden/>
     <w:unhideWhenUsed/>
   </w:style>
-  <w:style w:type="table" w:default="1" w:styleId="TabelNormal">
+  <w:style w:type="table" w:default="1" w:styleId="TableNormal">
     <w:name w:val="Normal Table"/>
     <w:uiPriority w:val="99"/>
     <w:semiHidden/>
@@ -2995,16 +4141,16 @@
       </w:tblCellMar>
     </w:tblPr>
   </w:style>
-  <w:style w:type="numbering" w:default="1" w:styleId="FrListare">
+  <w:style w:type="numbering" w:default="1" w:styleId="NoList">
     <w:name w:val="No List"/>
     <w:uiPriority w:val="99"/>
     <w:semiHidden/>
     <w:unhideWhenUsed/>
   </w:style>
-  <w:style w:type="character" w:customStyle="1" w:styleId="Titlu1Caracter">
-    <w:name w:val="Titlu 1 Caracter"/>
-    <w:basedOn w:val="Fontdeparagrafimplicit"/>
-    <w:link w:val="Titlu1"/>
+  <w:style w:type="character" w:customStyle="1" w:styleId="Heading1Char">
+    <w:name w:val="Heading 1 Char"/>
+    <w:basedOn w:val="DefaultParagraphFont"/>
+    <w:link w:val="Heading1"/>
     <w:uiPriority w:val="9"/>
     <w:rsid w:val="005C2A00"/>
     <w:rPr>
@@ -3015,9 +4161,9 @@
       <w:lang w:val="bg-BG"/>
     </w:rPr>
   </w:style>
-  <w:style w:type="paragraph" w:styleId="Titlucuprins">
+  <w:style w:type="paragraph" w:styleId="TOCHeading">
     <w:name w:val="TOC Heading"/>
-    <w:basedOn w:val="Titlu1"/>
+    <w:basedOn w:val="Heading1"/>
     <w:next w:val="Normal"/>
     <w:uiPriority w:val="39"/>
     <w:unhideWhenUsed/>
@@ -3045,10 +4191,10 @@
       <w:szCs w:val="22"/>
     </w:rPr>
   </w:style>
-  <w:style w:type="character" w:customStyle="1" w:styleId="Titlu3Caracter">
-    <w:name w:val="Titlu 3 Caracter"/>
-    <w:basedOn w:val="Fontdeparagrafimplicit"/>
-    <w:link w:val="Titlu3"/>
+  <w:style w:type="character" w:customStyle="1" w:styleId="Heading3Char">
+    <w:name w:val="Heading 3 Char"/>
+    <w:basedOn w:val="DefaultParagraphFont"/>
+    <w:link w:val="Heading3"/>
     <w:uiPriority w:val="9"/>
     <w:semiHidden/>
     <w:rsid w:val="007960D9"/>
@@ -3060,7 +4206,7 @@
       <w:lang w:val="bg-BG"/>
     </w:rPr>
   </w:style>
-  <w:style w:type="paragraph" w:styleId="Listparagraf">
+  <w:style w:type="paragraph" w:styleId="ListParagraph">
     <w:name w:val="List Paragraph"/>
     <w:basedOn w:val="Normal"/>
     <w:uiPriority w:val="34"/>
@@ -3071,7 +4217,7 @@
       <w:contextualSpacing/>
     </w:pPr>
   </w:style>
-  <w:style w:type="paragraph" w:styleId="Cuprins1">
+  <w:style w:type="paragraph" w:styleId="TOC1">
     <w:name w:val="toc 1"/>
     <w:basedOn w:val="Normal"/>
     <w:next w:val="Normal"/>
@@ -3083,7 +4229,7 @@
       <w:spacing w:after="100"/>
     </w:pPr>
   </w:style>
-  <w:style w:type="paragraph" w:styleId="Cuprins3">
+  <w:style w:type="paragraph" w:styleId="TOC3">
     <w:name w:val="toc 3"/>
     <w:basedOn w:val="Normal"/>
     <w:next w:val="Normal"/>
@@ -3098,7 +4244,7 @@
   </w:style>
   <w:style w:type="character" w:styleId="Hyperlink">
     <w:name w:val="Hyperlink"/>
-    <w:basedOn w:val="Fontdeparagrafimplicit"/>
+    <w:basedOn w:val="DefaultParagraphFont"/>
     <w:uiPriority w:val="99"/>
     <w:unhideWhenUsed/>
     <w:rsid w:val="00BA4F92"/>

</xml_diff>